<commit_message>
Agregando caso de uso 4y6
</commit_message>
<xml_diff>
--- a/01-requerimientos/Casos de uso/CU0001_-_RegistrarUsuario.docx
+++ b/01-requerimientos/Casos de uso/CU0001_-_RegistrarUsuario.docx
@@ -1,6 +1,6 @@
 
 <file path=word/document.xml><?xml version="1.0" encoding="utf-8"?>
-<w:document xmlns:ve="http://schemas.openxmlformats.org/markup-compatibility/2006" xmlns:o="urn:schemas-microsoft-com:office:office" xmlns:r="http://schemas.openxmlformats.org/officeDocument/2006/relationships" xmlns:m="http://schemas.openxmlformats.org/officeDocument/2006/math" xmlns:v="urn:schemas-microsoft-com:vml" xmlns:wp="http://schemas.openxmlformats.org/drawingml/2006/wordprocessingDrawing" xmlns:w10="urn:schemas-microsoft-com:office:word" xmlns:w="http://schemas.openxmlformats.org/wordprocessingml/2006/main" xmlns:wne="http://schemas.microsoft.com/office/word/2006/wordml">
+<w:document xmlns:wpc="http://schemas.microsoft.com/office/word/2010/wordprocessingCanvas" xmlns:mc="http://schemas.openxmlformats.org/markup-compatibility/2006" xmlns:o="urn:schemas-microsoft-com:office:office" xmlns:r="http://schemas.openxmlformats.org/officeDocument/2006/relationships" xmlns:m="http://schemas.openxmlformats.org/officeDocument/2006/math" xmlns:v="urn:schemas-microsoft-com:vml" xmlns:wp14="http://schemas.microsoft.com/office/word/2010/wordprocessingDrawing" xmlns:wp="http://schemas.openxmlformats.org/drawingml/2006/wordprocessingDrawing" xmlns:w10="urn:schemas-microsoft-com:office:word" xmlns:w="http://schemas.openxmlformats.org/wordprocessingml/2006/main" xmlns:w14="http://schemas.microsoft.com/office/word/2010/wordml" xmlns:w15="http://schemas.microsoft.com/office/word/2012/wordml" xmlns:wpg="http://schemas.microsoft.com/office/word/2010/wordprocessingGroup" xmlns:wpi="http://schemas.microsoft.com/office/word/2010/wordprocessingInk" xmlns:wne="http://schemas.microsoft.com/office/word/2006/wordml" xmlns:wps="http://schemas.microsoft.com/office/word/2010/wordprocessingShape" mc:Ignorable="w14 w15 wp14">
   <w:background w:color="FFFFFF"/>
   <w:body>
     <w:p>
@@ -46,7 +46,6 @@
         </w:rPr>
         <w:t xml:space="preserve"> </w:t>
       </w:r>
-      <w:proofErr w:type="spellStart"/>
       <w:r>
         <w:rPr>
           <w:rFonts w:ascii="Arial" w:eastAsia="Times New Roman" w:hAnsi="Arial" w:cs="Lucidasans"/>
@@ -59,7 +58,6 @@
         </w:rPr>
         <w:t>RegistrarUsuario</w:t>
       </w:r>
-      <w:proofErr w:type="spellEnd"/>
     </w:p>
     <w:p>
       <w:pPr>
@@ -86,7 +84,7 @@
           <w:bottom w:w="55" w:type="dxa"/>
           <w:right w:w="55" w:type="dxa"/>
         </w:tblCellMar>
-        <w:tblLook w:val="0000"/>
+        <w:tblLook w:val="0000" w:firstRow="0" w:lastRow="0" w:firstColumn="0" w:lastColumn="0" w:noHBand="0" w:noVBand="0"/>
       </w:tblPr>
       <w:tblGrid>
         <w:gridCol w:w="3420"/>
@@ -169,23 +167,13 @@
               </w:rPr>
               <w:t xml:space="preserve">Aprobó: </w:t>
             </w:r>
-            <w:proofErr w:type="spellStart"/>
             <w:r>
               <w:rPr>
                 <w:rFonts w:ascii="Arial" w:hAnsi="Arial" w:cs="Lucidasans"/>
                 <w:sz w:val="20"/>
                 <w:szCs w:val="20"/>
               </w:rPr>
-              <w:t>Daiana</w:t>
-            </w:r>
-            <w:proofErr w:type="spellEnd"/>
-            <w:r>
-              <w:rPr>
-                <w:rFonts w:ascii="Arial" w:hAnsi="Arial" w:cs="Lucidasans"/>
-                <w:sz w:val="20"/>
-                <w:szCs w:val="20"/>
-              </w:rPr>
-              <w:t xml:space="preserve"> Azcurra</w:t>
+              <w:t>Daiana Azcurra</w:t>
             </w:r>
           </w:p>
         </w:tc>
@@ -384,7 +372,7 @@
           <w:bottom w:w="55" w:type="dxa"/>
           <w:right w:w="55" w:type="dxa"/>
         </w:tblCellMar>
-        <w:tblLook w:val="0000"/>
+        <w:tblLook w:val="0000" w:firstRow="0" w:lastRow="0" w:firstColumn="0" w:lastColumn="0" w:noHBand="0" w:noVBand="0"/>
       </w:tblPr>
       <w:tblGrid>
         <w:gridCol w:w="9667"/>
@@ -443,7 +431,7 @@
           <w:left w:w="70" w:type="dxa"/>
           <w:right w:w="70" w:type="dxa"/>
         </w:tblCellMar>
-        <w:tblLook w:val="0000"/>
+        <w:tblLook w:val="0000" w:firstRow="0" w:lastRow="0" w:firstColumn="0" w:lastColumn="0" w:noHBand="0" w:noVBand="0"/>
       </w:tblPr>
       <w:tblGrid>
         <w:gridCol w:w="2027"/>
@@ -646,7 +634,6 @@
                 <w:lang w:val="es-ES_tradnl" w:eastAsia="ar-SA"/>
               </w:rPr>
             </w:pPr>
-            <w:proofErr w:type="spellStart"/>
             <w:r>
               <w:rPr>
                 <w:rFonts w:ascii="Arial" w:eastAsia="Times New Roman" w:hAnsi="Arial"/>
@@ -656,7 +643,6 @@
               </w:rPr>
               <w:t>RegistrarUsuario</w:t>
             </w:r>
-            <w:proofErr w:type="spellEnd"/>
           </w:p>
         </w:tc>
       </w:tr>
@@ -931,23 +917,13 @@
                 <w:lang w:val="es-ES_tradnl" w:eastAsia="ar-SA"/>
               </w:rPr>
             </w:pPr>
-            <w:proofErr w:type="spellStart"/>
             <w:r>
               <w:rPr>
                 <w:rFonts w:ascii="Arial" w:hAnsi="Arial" w:cs="Lucidasans"/>
                 <w:sz w:val="20"/>
                 <w:szCs w:val="20"/>
               </w:rPr>
-              <w:t>Daiana</w:t>
-            </w:r>
-            <w:proofErr w:type="spellEnd"/>
-            <w:r>
-              <w:rPr>
-                <w:rFonts w:ascii="Arial" w:hAnsi="Arial" w:cs="Lucidasans"/>
-                <w:sz w:val="20"/>
-                <w:szCs w:val="20"/>
-              </w:rPr>
-              <w:t xml:space="preserve"> Azcurra</w:t>
+              <w:t>Daiana Azcurra</w:t>
             </w:r>
           </w:p>
         </w:tc>
@@ -1196,18 +1172,6 @@
                 <w:lang w:val="es-ES_tradnl" w:eastAsia="ar-SA"/>
               </w:rPr>
             </w:pPr>
-          </w:p>
-          <w:p>
-            <w:pPr>
-              <w:snapToGrid w:val="0"/>
-              <w:rPr>
-                <w:rFonts w:ascii="Arial" w:eastAsia="Times New Roman" w:hAnsi="Arial"/>
-                <w:bCs/>
-                <w:sz w:val="20"/>
-                <w:szCs w:val="20"/>
-                <w:lang w:val="es-ES_tradnl" w:eastAsia="ar-SA"/>
-              </w:rPr>
-            </w:pPr>
             <w:r>
               <w:rPr>
                 <w:rFonts w:ascii="Arial" w:eastAsia="Times New Roman" w:hAnsi="Arial"/>
@@ -1240,6 +1204,19 @@
               </w:rPr>
               <w:t xml:space="preserve"> representa a una persona que va a poseer las mismas características que un USUARIO, pero además tendrá la capacidad de realizar publicaciones de venta dentro del sistema.</w:t>
             </w:r>
+          </w:p>
+          <w:p>
+            <w:pPr>
+              <w:snapToGrid w:val="0"/>
+              <w:rPr>
+                <w:rFonts w:ascii="Arial" w:eastAsia="Times New Roman" w:hAnsi="Arial"/>
+                <w:bCs/>
+                <w:sz w:val="20"/>
+                <w:szCs w:val="20"/>
+                <w:u w:val="single"/>
+                <w:lang w:val="es-ES_tradnl" w:eastAsia="ar-SA"/>
+              </w:rPr>
+            </w:pPr>
             <w:bookmarkStart w:id="0" w:name="_GoBack"/>
             <w:bookmarkEnd w:id="0"/>
           </w:p>
@@ -1438,7 +1415,7 @@
           <w:bottom w:w="55" w:type="dxa"/>
           <w:right w:w="55" w:type="dxa"/>
         </w:tblCellMar>
-        <w:tblLook w:val="0000"/>
+        <w:tblLook w:val="0000" w:firstRow="0" w:lastRow="0" w:firstColumn="0" w:lastColumn="0" w:noHBand="0" w:noVBand="0"/>
       </w:tblPr>
       <w:tblGrid>
         <w:gridCol w:w="9667"/>
@@ -1493,7 +1470,7 @@
         <w:tblStyle w:val="Tablaconcuadrcula"/>
         <w:tblW w:w="0" w:type="auto"/>
         <w:tblLayout w:type="fixed"/>
-        <w:tblLook w:val="0000"/>
+        <w:tblLook w:val="0000" w:firstRow="0" w:lastRow="0" w:firstColumn="0" w:lastColumn="0" w:noHBand="0" w:noVBand="0"/>
       </w:tblPr>
       <w:tblGrid>
         <w:gridCol w:w="1526"/>
@@ -1702,17 +1679,7 @@
                 <w:szCs w:val="20"/>
                 <w:lang w:val="es-ES_tradnl" w:eastAsia="ar-SA"/>
               </w:rPr>
-              <w:t xml:space="preserve"> (ver </w:t>
-            </w:r>
-            <w:proofErr w:type="spellStart"/>
-            <w:r>
-              <w:rPr>
-                <w:rFonts w:ascii="Arial" w:eastAsia="Times New Roman" w:hAnsi="Arial"/>
-                <w:sz w:val="20"/>
-                <w:szCs w:val="20"/>
-                <w:lang w:val="es-ES_tradnl" w:eastAsia="ar-SA"/>
-              </w:rPr>
-              <w:t>c</w:t>
+              <w:t xml:space="preserve"> (ver c</w:t>
             </w:r>
             <w:r>
               <w:rPr>
@@ -1730,17 +1697,7 @@
                 <w:szCs w:val="20"/>
                 <w:lang w:val="es-ES_tradnl" w:eastAsia="ar-SA"/>
               </w:rPr>
-              <w:t>d</w:t>
-            </w:r>
-            <w:proofErr w:type="spellEnd"/>
-            <w:r>
-              <w:rPr>
-                <w:rFonts w:ascii="Arial" w:eastAsia="Times New Roman" w:hAnsi="Arial"/>
-                <w:sz w:val="20"/>
-                <w:szCs w:val="20"/>
-                <w:lang w:val="es-ES_tradnl" w:eastAsia="ar-SA"/>
-              </w:rPr>
-              <w:t xml:space="preserve"> 1.1)</w:t>
+              <w:t>d 1.1)</w:t>
             </w:r>
           </w:p>
         </w:tc>
@@ -1852,27 +1809,7 @@
                 <w:szCs w:val="20"/>
                 <w:lang w:val="es-ES_tradnl" w:eastAsia="ar-SA"/>
               </w:rPr>
-              <w:t xml:space="preserve">El sistema verifica que los datos estén correctos y envía un mail de autentificación y avisa al usuario. (ver </w:t>
-            </w:r>
-            <w:proofErr w:type="spellStart"/>
-            <w:r>
-              <w:rPr>
-                <w:rFonts w:ascii="Arial" w:eastAsia="Times New Roman" w:hAnsi="Arial"/>
-                <w:sz w:val="20"/>
-                <w:szCs w:val="20"/>
-                <w:lang w:val="es-ES_tradnl" w:eastAsia="ar-SA"/>
-              </w:rPr>
-              <w:t>subflujo</w:t>
-            </w:r>
-            <w:proofErr w:type="spellEnd"/>
-            <w:r>
-              <w:rPr>
-                <w:rFonts w:ascii="Arial" w:eastAsia="Times New Roman" w:hAnsi="Arial"/>
-                <w:sz w:val="20"/>
-                <w:szCs w:val="20"/>
-                <w:lang w:val="es-ES_tradnl" w:eastAsia="ar-SA"/>
-              </w:rPr>
-              <w:t xml:space="preserve"> 3.1</w:t>
+              <w:t>El sistema verifica que los datos estén correctos y envía un mail de autentificación y avisa al usuario. (ver subflujo 3.1</w:t>
             </w:r>
             <w:r>
               <w:rPr>
@@ -1955,27 +1892,7 @@
                 <w:szCs w:val="20"/>
                 <w:lang w:val="es-ES_tradnl" w:eastAsia="ar-SA"/>
               </w:rPr>
-              <w:t xml:space="preserve">(ver </w:t>
-            </w:r>
-            <w:proofErr w:type="spellStart"/>
-            <w:r>
-              <w:rPr>
-                <w:rFonts w:ascii="Arial" w:eastAsia="Times New Roman" w:hAnsi="Arial"/>
-                <w:sz w:val="20"/>
-                <w:szCs w:val="20"/>
-                <w:lang w:val="es-ES_tradnl" w:eastAsia="ar-SA"/>
-              </w:rPr>
-              <w:t>subflujo</w:t>
-            </w:r>
-            <w:proofErr w:type="spellEnd"/>
-            <w:r>
-              <w:rPr>
-                <w:rFonts w:ascii="Arial" w:eastAsia="Times New Roman" w:hAnsi="Arial"/>
-                <w:sz w:val="20"/>
-                <w:szCs w:val="20"/>
-                <w:lang w:val="es-ES_tradnl" w:eastAsia="ar-SA"/>
-              </w:rPr>
-              <w:t xml:space="preserve"> 4.1)</w:t>
+              <w:t>(ver subflujo 4.1)</w:t>
             </w:r>
           </w:p>
         </w:tc>
@@ -2031,27 +1948,7 @@
                 <w:szCs w:val="20"/>
                 <w:lang w:val="es-ES_tradnl" w:eastAsia="ar-SA"/>
               </w:rPr>
-              <w:t xml:space="preserve">El usuario es </w:t>
-            </w:r>
-            <w:proofErr w:type="spellStart"/>
-            <w:r>
-              <w:rPr>
-                <w:rFonts w:ascii="Arial" w:eastAsia="Times New Roman" w:hAnsi="Arial"/>
-                <w:sz w:val="20"/>
-                <w:szCs w:val="20"/>
-                <w:lang w:val="es-ES_tradnl" w:eastAsia="ar-SA"/>
-              </w:rPr>
-              <w:t>redireccionado</w:t>
-            </w:r>
-            <w:proofErr w:type="spellEnd"/>
-            <w:r>
-              <w:rPr>
-                <w:rFonts w:ascii="Arial" w:eastAsia="Times New Roman" w:hAnsi="Arial"/>
-                <w:sz w:val="20"/>
-                <w:szCs w:val="20"/>
-                <w:lang w:val="es-ES_tradnl" w:eastAsia="ar-SA"/>
-              </w:rPr>
-              <w:t xml:space="preserve"> a la </w:t>
+              <w:t xml:space="preserve">El usuario es redireccionado a la </w:t>
             </w:r>
             <w:r>
               <w:rPr>
@@ -2102,7 +1999,7 @@
           <w:bottom w:w="55" w:type="dxa"/>
           <w:right w:w="55" w:type="dxa"/>
         </w:tblCellMar>
-        <w:tblLook w:val="0000"/>
+        <w:tblLook w:val="0000" w:firstRow="0" w:lastRow="0" w:firstColumn="0" w:lastColumn="0" w:noHBand="0" w:noVBand="0"/>
       </w:tblPr>
       <w:tblGrid>
         <w:gridCol w:w="77"/>
@@ -2146,7 +2043,6 @@
                 <w:lang w:val="es-ES_tradnl" w:eastAsia="ar-SA"/>
               </w:rPr>
             </w:pPr>
-            <w:proofErr w:type="spellStart"/>
             <w:r>
               <w:rPr>
                 <w:rFonts w:ascii="Arial" w:eastAsia="Times New Roman" w:hAnsi="Arial"/>
@@ -2157,7 +2053,6 @@
               </w:rPr>
               <w:t>Subflujos</w:t>
             </w:r>
-            <w:proofErr w:type="spellEnd"/>
           </w:p>
         </w:tc>
       </w:tr>
@@ -2201,23 +2096,13 @@
                 <w:szCs w:val="20"/>
               </w:rPr>
             </w:pPr>
-            <w:proofErr w:type="spellStart"/>
-            <w:r>
-              <w:rPr>
-                <w:rFonts w:ascii="Arial" w:hAnsi="Arial" w:cs="Tahoma"/>
-                <w:sz w:val="20"/>
-                <w:szCs w:val="20"/>
-              </w:rPr>
-              <w:t>sf</w:t>
-            </w:r>
-            <w:proofErr w:type="spellEnd"/>
-            <w:r>
-              <w:rPr>
-                <w:rFonts w:ascii="Arial" w:hAnsi="Arial" w:cs="Tahoma"/>
-                <w:sz w:val="20"/>
-                <w:szCs w:val="20"/>
-              </w:rPr>
-              <w:t xml:space="preserve"> </w:t>
+            <w:r>
+              <w:rPr>
+                <w:rFonts w:ascii="Arial" w:hAnsi="Arial" w:cs="Tahoma"/>
+                <w:sz w:val="20"/>
+                <w:szCs w:val="20"/>
+              </w:rPr>
+              <w:t xml:space="preserve">sf </w:t>
             </w:r>
             <w:r>
               <w:rPr>
@@ -2566,23 +2451,13 @@
                 <w:szCs w:val="20"/>
               </w:rPr>
             </w:pPr>
-            <w:proofErr w:type="spellStart"/>
-            <w:r>
-              <w:rPr>
-                <w:rFonts w:ascii="Arial" w:hAnsi="Arial" w:cs="Tahoma"/>
-                <w:sz w:val="20"/>
-                <w:szCs w:val="20"/>
-              </w:rPr>
-              <w:t>sf</w:t>
-            </w:r>
-            <w:proofErr w:type="spellEnd"/>
-            <w:r>
-              <w:rPr>
-                <w:rFonts w:ascii="Arial" w:hAnsi="Arial" w:cs="Tahoma"/>
-                <w:sz w:val="20"/>
-                <w:szCs w:val="20"/>
-              </w:rPr>
-              <w:t xml:space="preserve"> </w:t>
+            <w:r>
+              <w:rPr>
+                <w:rFonts w:ascii="Arial" w:hAnsi="Arial" w:cs="Tahoma"/>
+                <w:sz w:val="20"/>
+                <w:szCs w:val="20"/>
+              </w:rPr>
+              <w:t xml:space="preserve">sf </w:t>
             </w:r>
             <w:r>
               <w:rPr>
@@ -2975,23 +2850,13 @@
                 <w:szCs w:val="20"/>
               </w:rPr>
             </w:pPr>
-            <w:proofErr w:type="spellStart"/>
-            <w:r>
-              <w:rPr>
-                <w:rFonts w:ascii="Arial" w:hAnsi="Arial" w:cs="Tahoma"/>
-                <w:sz w:val="20"/>
-                <w:szCs w:val="20"/>
-              </w:rPr>
-              <w:t>sf</w:t>
-            </w:r>
-            <w:proofErr w:type="spellEnd"/>
-            <w:r>
-              <w:rPr>
-                <w:rFonts w:ascii="Arial" w:hAnsi="Arial" w:cs="Tahoma"/>
-                <w:sz w:val="20"/>
-                <w:szCs w:val="20"/>
-              </w:rPr>
-              <w:t xml:space="preserve"> 4.1</w:t>
+            <w:r>
+              <w:rPr>
+                <w:rFonts w:ascii="Arial" w:hAnsi="Arial" w:cs="Tahoma"/>
+                <w:sz w:val="20"/>
+                <w:szCs w:val="20"/>
+              </w:rPr>
+              <w:t>sf 4.1</w:t>
             </w:r>
           </w:p>
         </w:tc>
@@ -3284,7 +3149,6 @@
                 <w:szCs w:val="20"/>
               </w:rPr>
             </w:pPr>
-            <w:proofErr w:type="spellStart"/>
             <w:r>
               <w:rPr>
                 <w:rFonts w:ascii="Arial" w:hAnsi="Arial" w:cs="Tahoma"/>
@@ -3293,7 +3157,6 @@
               </w:rPr>
               <w:t>Cod</w:t>
             </w:r>
-            <w:proofErr w:type="spellEnd"/>
           </w:p>
         </w:tc>
         <w:tc>
@@ -3401,7 +3264,6 @@
                 <w:lang w:val="es-ES_tradnl" w:eastAsia="ar-SA"/>
               </w:rPr>
             </w:pPr>
-            <w:proofErr w:type="spellStart"/>
             <w:r>
               <w:rPr>
                 <w:rFonts w:ascii="Arial" w:eastAsia="Times New Roman" w:hAnsi="Arial"/>
@@ -3427,17 +3289,7 @@
                 <w:szCs w:val="20"/>
                 <w:lang w:val="es-ES_tradnl" w:eastAsia="ar-SA"/>
               </w:rPr>
-              <w:t>d</w:t>
-            </w:r>
-            <w:proofErr w:type="spellEnd"/>
-            <w:r>
-              <w:rPr>
-                <w:rFonts w:ascii="Arial" w:eastAsia="Times New Roman" w:hAnsi="Arial"/>
-                <w:sz w:val="20"/>
-                <w:szCs w:val="20"/>
-                <w:lang w:val="es-ES_tradnl" w:eastAsia="ar-SA"/>
-              </w:rPr>
-              <w:t xml:space="preserve"> 1</w:t>
+              <w:t>d 1</w:t>
             </w:r>
             <w:r>
               <w:rPr>
@@ -3612,7 +3464,6 @@
                 <w:szCs w:val="20"/>
               </w:rPr>
             </w:pPr>
-            <w:proofErr w:type="spellStart"/>
             <w:r>
               <w:rPr>
                 <w:rFonts w:ascii="Arial" w:hAnsi="Arial" w:cs="Tahoma"/>
@@ -3621,7 +3472,6 @@
               </w:rPr>
               <w:t>Cod</w:t>
             </w:r>
-            <w:proofErr w:type="spellEnd"/>
           </w:p>
         </w:tc>
         <w:tc>
@@ -3704,27 +3554,7 @@
                 <w:szCs w:val="20"/>
                 <w:lang w:val="es-ES_tradnl" w:eastAsia="ar-SA"/>
               </w:rPr>
-              <w:t>{</w:t>
-            </w:r>
-            <w:proofErr w:type="spellStart"/>
-            <w:r>
-              <w:rPr>
-                <w:rFonts w:ascii="Arial" w:eastAsia="Times New Roman" w:hAnsi="Arial"/>
-                <w:sz w:val="20"/>
-                <w:szCs w:val="20"/>
-                <w:lang w:val="es-ES_tradnl" w:eastAsia="ar-SA"/>
-              </w:rPr>
-              <w:t>Ob</w:t>
-            </w:r>
-            <w:proofErr w:type="spellEnd"/>
-            <w:r>
-              <w:rPr>
-                <w:rFonts w:ascii="Arial" w:eastAsia="Times New Roman" w:hAnsi="Arial"/>
-                <w:sz w:val="20"/>
-                <w:szCs w:val="20"/>
-                <w:lang w:val="es-ES_tradnl" w:eastAsia="ar-SA"/>
-              </w:rPr>
-              <w:t xml:space="preserve"> n}</w:t>
+              <w:t>{Ob n}</w:t>
             </w:r>
           </w:p>
         </w:tc>
@@ -4017,7 +3847,7 @@
 </file>
 
 <file path=word/endnotes.xml><?xml version="1.0" encoding="utf-8"?>
-<w:endnotes xmlns:ve="http://schemas.openxmlformats.org/markup-compatibility/2006" xmlns:o="urn:schemas-microsoft-com:office:office" xmlns:r="http://schemas.openxmlformats.org/officeDocument/2006/relationships" xmlns:m="http://schemas.openxmlformats.org/officeDocument/2006/math" xmlns:v="urn:schemas-microsoft-com:vml" xmlns:wp="http://schemas.openxmlformats.org/drawingml/2006/wordprocessingDrawing" xmlns:w10="urn:schemas-microsoft-com:office:word" xmlns:w="http://schemas.openxmlformats.org/wordprocessingml/2006/main" xmlns:wne="http://schemas.microsoft.com/office/word/2006/wordml">
+<w:endnotes xmlns:wpc="http://schemas.microsoft.com/office/word/2010/wordprocessingCanvas" xmlns:mc="http://schemas.openxmlformats.org/markup-compatibility/2006" xmlns:o="urn:schemas-microsoft-com:office:office" xmlns:r="http://schemas.openxmlformats.org/officeDocument/2006/relationships" xmlns:m="http://schemas.openxmlformats.org/officeDocument/2006/math" xmlns:v="urn:schemas-microsoft-com:vml" xmlns:wp14="http://schemas.microsoft.com/office/word/2010/wordprocessingDrawing" xmlns:wp="http://schemas.openxmlformats.org/drawingml/2006/wordprocessingDrawing" xmlns:w10="urn:schemas-microsoft-com:office:word" xmlns:w="http://schemas.openxmlformats.org/wordprocessingml/2006/main" xmlns:w14="http://schemas.microsoft.com/office/word/2010/wordml" xmlns:w15="http://schemas.microsoft.com/office/word/2012/wordml" xmlns:wpg="http://schemas.microsoft.com/office/word/2010/wordprocessingGroup" xmlns:wpi="http://schemas.microsoft.com/office/word/2010/wordprocessingInk" xmlns:wne="http://schemas.microsoft.com/office/word/2006/wordml" xmlns:wps="http://schemas.microsoft.com/office/word/2010/wordprocessingShape" mc:Ignorable="w14 w15 wp14">
   <w:endnote w:type="separator" w:id="-1">
     <w:p>
       <w:r>
@@ -4036,7 +3866,7 @@
 </file>
 
 <file path=word/footer1.xml><?xml version="1.0" encoding="utf-8"?>
-<w:ftr xmlns:ve="http://schemas.openxmlformats.org/markup-compatibility/2006" xmlns:o="urn:schemas-microsoft-com:office:office" xmlns:r="http://schemas.openxmlformats.org/officeDocument/2006/relationships" xmlns:m="http://schemas.openxmlformats.org/officeDocument/2006/math" xmlns:v="urn:schemas-microsoft-com:vml" xmlns:wp="http://schemas.openxmlformats.org/drawingml/2006/wordprocessingDrawing" xmlns:w10="urn:schemas-microsoft-com:office:word" xmlns:w="http://schemas.openxmlformats.org/wordprocessingml/2006/main" xmlns:wne="http://schemas.microsoft.com/office/word/2006/wordml">
+<w:ftr xmlns:wpc="http://schemas.microsoft.com/office/word/2010/wordprocessingCanvas" xmlns:mc="http://schemas.openxmlformats.org/markup-compatibility/2006" xmlns:o="urn:schemas-microsoft-com:office:office" xmlns:r="http://schemas.openxmlformats.org/officeDocument/2006/relationships" xmlns:m="http://schemas.openxmlformats.org/officeDocument/2006/math" xmlns:v="urn:schemas-microsoft-com:vml" xmlns:wp14="http://schemas.microsoft.com/office/word/2010/wordprocessingDrawing" xmlns:wp="http://schemas.openxmlformats.org/drawingml/2006/wordprocessingDrawing" xmlns:w10="urn:schemas-microsoft-com:office:word" xmlns:w="http://schemas.openxmlformats.org/wordprocessingml/2006/main" xmlns:w14="http://schemas.microsoft.com/office/word/2010/wordml" xmlns:w15="http://schemas.microsoft.com/office/word/2012/wordml" xmlns:wpg="http://schemas.microsoft.com/office/word/2010/wordprocessingGroup" xmlns:wpi="http://schemas.microsoft.com/office/word/2010/wordprocessingInk" xmlns:wne="http://schemas.microsoft.com/office/word/2006/wordml" xmlns:wps="http://schemas.microsoft.com/office/word/2010/wordprocessingShape" mc:Ignorable="w14 w15 wp14">
   <w:p>
     <w:pPr>
       <w:pStyle w:val="Piedepgina"/>
@@ -4109,7 +3939,7 @@
 </file>
 
 <file path=word/footnotes.xml><?xml version="1.0" encoding="utf-8"?>
-<w:footnotes xmlns:ve="http://schemas.openxmlformats.org/markup-compatibility/2006" xmlns:o="urn:schemas-microsoft-com:office:office" xmlns:r="http://schemas.openxmlformats.org/officeDocument/2006/relationships" xmlns:m="http://schemas.openxmlformats.org/officeDocument/2006/math" xmlns:v="urn:schemas-microsoft-com:vml" xmlns:wp="http://schemas.openxmlformats.org/drawingml/2006/wordprocessingDrawing" xmlns:w10="urn:schemas-microsoft-com:office:word" xmlns:w="http://schemas.openxmlformats.org/wordprocessingml/2006/main" xmlns:wne="http://schemas.microsoft.com/office/word/2006/wordml">
+<w:footnotes xmlns:wpc="http://schemas.microsoft.com/office/word/2010/wordprocessingCanvas" xmlns:mc="http://schemas.openxmlformats.org/markup-compatibility/2006" xmlns:o="urn:schemas-microsoft-com:office:office" xmlns:r="http://schemas.openxmlformats.org/officeDocument/2006/relationships" xmlns:m="http://schemas.openxmlformats.org/officeDocument/2006/math" xmlns:v="urn:schemas-microsoft-com:vml" xmlns:wp14="http://schemas.microsoft.com/office/word/2010/wordprocessingDrawing" xmlns:wp="http://schemas.openxmlformats.org/drawingml/2006/wordprocessingDrawing" xmlns:w10="urn:schemas-microsoft-com:office:word" xmlns:w="http://schemas.openxmlformats.org/wordprocessingml/2006/main" xmlns:w14="http://schemas.microsoft.com/office/word/2010/wordml" xmlns:w15="http://schemas.microsoft.com/office/word/2012/wordml" xmlns:wpg="http://schemas.microsoft.com/office/word/2010/wordprocessingGroup" xmlns:wpi="http://schemas.microsoft.com/office/word/2010/wordprocessingInk" xmlns:wne="http://schemas.microsoft.com/office/word/2006/wordml" xmlns:wps="http://schemas.microsoft.com/office/word/2010/wordprocessingShape" mc:Ignorable="w14 w15 wp14">
   <w:footnote w:type="separator" w:id="-1">
     <w:p>
       <w:r>
@@ -4128,7 +3958,7 @@
 </file>
 
 <file path=word/header1.xml><?xml version="1.0" encoding="utf-8"?>
-<w:hdr xmlns:ve="http://schemas.openxmlformats.org/markup-compatibility/2006" xmlns:o="urn:schemas-microsoft-com:office:office" xmlns:r="http://schemas.openxmlformats.org/officeDocument/2006/relationships" xmlns:m="http://schemas.openxmlformats.org/officeDocument/2006/math" xmlns:v="urn:schemas-microsoft-com:vml" xmlns:wp="http://schemas.openxmlformats.org/drawingml/2006/wordprocessingDrawing" xmlns:w10="urn:schemas-microsoft-com:office:word" xmlns:w="http://schemas.openxmlformats.org/wordprocessingml/2006/main" xmlns:wne="http://schemas.microsoft.com/office/word/2006/wordml">
+<w:hdr xmlns:wpc="http://schemas.microsoft.com/office/word/2010/wordprocessingCanvas" xmlns:mc="http://schemas.openxmlformats.org/markup-compatibility/2006" xmlns:o="urn:schemas-microsoft-com:office:office" xmlns:r="http://schemas.openxmlformats.org/officeDocument/2006/relationships" xmlns:m="http://schemas.openxmlformats.org/officeDocument/2006/math" xmlns:v="urn:schemas-microsoft-com:vml" xmlns:wp14="http://schemas.microsoft.com/office/word/2010/wordprocessingDrawing" xmlns:wp="http://schemas.openxmlformats.org/drawingml/2006/wordprocessingDrawing" xmlns:w10="urn:schemas-microsoft-com:office:word" xmlns:w="http://schemas.openxmlformats.org/wordprocessingml/2006/main" xmlns:w14="http://schemas.microsoft.com/office/word/2010/wordml" xmlns:w15="http://schemas.microsoft.com/office/word/2012/wordml" xmlns:wpg="http://schemas.microsoft.com/office/word/2010/wordprocessingGroup" xmlns:wpi="http://schemas.microsoft.com/office/word/2010/wordprocessingInk" xmlns:wne="http://schemas.microsoft.com/office/word/2006/wordml" xmlns:wps="http://schemas.microsoft.com/office/word/2010/wordprocessingShape" mc:Ignorable="w14 w15 wp14">
   <w:p>
     <w:pPr>
       <w:pStyle w:val="Encabezado"/>
@@ -4145,7 +3975,7 @@
         <w:bottom w:w="55" w:type="dxa"/>
         <w:right w:w="55" w:type="dxa"/>
       </w:tblCellMar>
-      <w:tblLook w:val="0000"/>
+      <w:tblLook w:val="0000" w:firstRow="0" w:lastRow="0" w:firstColumn="0" w:lastColumn="0" w:noHBand="0" w:noVBand="0"/>
     </w:tblPr>
     <w:tblGrid>
       <w:gridCol w:w="3420"/>
@@ -4386,7 +4216,6 @@
             </w:rPr>
             <w:t xml:space="preserve">Caso de Uso </w:t>
           </w:r>
-          <w:proofErr w:type="spellStart"/>
           <w:r>
             <w:rPr>
               <w:rFonts w:ascii="Arial" w:eastAsia="Times New Roman" w:hAnsi="Arial" w:cs="Lucidasans"/>
@@ -4399,7 +4228,6 @@
             </w:rPr>
             <w:t>RegistrarUsuario</w:t>
           </w:r>
-          <w:proofErr w:type="spellEnd"/>
         </w:p>
       </w:tc>
     </w:tr>
@@ -4409,8 +4237,8 @@
 </file>
 
 <file path=word/numbering.xml><?xml version="1.0" encoding="utf-8"?>
-<w:numbering xmlns:ve="http://schemas.openxmlformats.org/markup-compatibility/2006" xmlns:o="urn:schemas-microsoft-com:office:office" xmlns:r="http://schemas.openxmlformats.org/officeDocument/2006/relationships" xmlns:m="http://schemas.openxmlformats.org/officeDocument/2006/math" xmlns:v="urn:schemas-microsoft-com:vml" xmlns:wp="http://schemas.openxmlformats.org/drawingml/2006/wordprocessingDrawing" xmlns:w10="urn:schemas-microsoft-com:office:word" xmlns:w="http://schemas.openxmlformats.org/wordprocessingml/2006/main" xmlns:wne="http://schemas.microsoft.com/office/word/2006/wordml">
-  <w:abstractNum w:abstractNumId="0">
+<w:numbering xmlns:wpc="http://schemas.microsoft.com/office/word/2010/wordprocessingCanvas" xmlns:mc="http://schemas.openxmlformats.org/markup-compatibility/2006" xmlns:o="urn:schemas-microsoft-com:office:office" xmlns:r="http://schemas.openxmlformats.org/officeDocument/2006/relationships" xmlns:m="http://schemas.openxmlformats.org/officeDocument/2006/math" xmlns:v="urn:schemas-microsoft-com:vml" xmlns:wp14="http://schemas.microsoft.com/office/word/2010/wordprocessingDrawing" xmlns:wp="http://schemas.openxmlformats.org/drawingml/2006/wordprocessingDrawing" xmlns:w10="urn:schemas-microsoft-com:office:word" xmlns:w="http://schemas.openxmlformats.org/wordprocessingml/2006/main" xmlns:w14="http://schemas.microsoft.com/office/word/2010/wordml" xmlns:w15="http://schemas.microsoft.com/office/word/2012/wordml" xmlns:wpg="http://schemas.microsoft.com/office/word/2010/wordprocessingGroup" xmlns:wpi="http://schemas.microsoft.com/office/word/2010/wordprocessingInk" xmlns:wne="http://schemas.microsoft.com/office/word/2006/wordml" xmlns:wps="http://schemas.microsoft.com/office/word/2010/wordprocessingShape" mc:Ignorable="w14 w15 wp14">
+  <w:abstractNum w:abstractNumId="0" w15:restartNumberingAfterBreak="0">
     <w:nsid w:val="00000001"/>
     <w:multiLevelType w:val="multilevel"/>
     <w:tmpl w:val="00000001"/>
@@ -4540,7 +4368,7 @@
 </file>
 
 <file path=word/styles.xml><?xml version="1.0" encoding="utf-8"?>
-<w:styles xmlns:r="http://schemas.openxmlformats.org/officeDocument/2006/relationships" xmlns:w="http://schemas.openxmlformats.org/wordprocessingml/2006/main">
+<w:styles xmlns:mc="http://schemas.openxmlformats.org/markup-compatibility/2006" xmlns:r="http://schemas.openxmlformats.org/officeDocument/2006/relationships" xmlns:w="http://schemas.openxmlformats.org/wordprocessingml/2006/main" xmlns:w14="http://schemas.microsoft.com/office/word/2010/wordml" xmlns:w15="http://schemas.microsoft.com/office/word/2012/wordml" mc:Ignorable="w14 w15">
   <w:docDefaults>
     <w:rPrDefault>
       <w:rPr>
@@ -4550,7 +4378,7 @@
     </w:rPrDefault>
     <w:pPrDefault/>
   </w:docDefaults>
-  <w:latentStyles w:defLockedState="0" w:defUIPriority="0" w:defSemiHidden="0" w:defUnhideWhenUsed="0" w:defQFormat="0" w:count="267">
+  <w:latentStyles w:defLockedState="0" w:defUIPriority="0" w:defSemiHidden="0" w:defUnhideWhenUsed="0" w:defQFormat="0" w:count="371">
     <w:lsdException w:name="Normal" w:qFormat="1"/>
     <w:lsdException w:name="heading 1" w:qFormat="1"/>
     <w:lsdException w:name="heading 2" w:qFormat="1"/>
@@ -4561,11 +4389,145 @@
     <w:lsdException w:name="heading 7" w:semiHidden="1" w:unhideWhenUsed="1" w:qFormat="1"/>
     <w:lsdException w:name="heading 8" w:semiHidden="1" w:unhideWhenUsed="1" w:qFormat="1"/>
     <w:lsdException w:name="heading 9" w:semiHidden="1" w:unhideWhenUsed="1" w:qFormat="1"/>
+    <w:lsdException w:name="index 1" w:semiHidden="1" w:unhideWhenUsed="1"/>
+    <w:lsdException w:name="index 2" w:semiHidden="1" w:unhideWhenUsed="1"/>
+    <w:lsdException w:name="index 3" w:semiHidden="1" w:unhideWhenUsed="1"/>
+    <w:lsdException w:name="index 4" w:semiHidden="1" w:unhideWhenUsed="1"/>
+    <w:lsdException w:name="index 5" w:semiHidden="1" w:unhideWhenUsed="1"/>
+    <w:lsdException w:name="index 6" w:semiHidden="1" w:unhideWhenUsed="1"/>
+    <w:lsdException w:name="index 7" w:semiHidden="1" w:unhideWhenUsed="1"/>
+    <w:lsdException w:name="index 8" w:semiHidden="1" w:unhideWhenUsed="1"/>
+    <w:lsdException w:name="index 9" w:semiHidden="1" w:unhideWhenUsed="1"/>
+    <w:lsdException w:name="toc 1" w:semiHidden="1" w:unhideWhenUsed="1"/>
+    <w:lsdException w:name="toc 2" w:semiHidden="1" w:unhideWhenUsed="1"/>
+    <w:lsdException w:name="toc 3" w:semiHidden="1" w:unhideWhenUsed="1"/>
+    <w:lsdException w:name="toc 4" w:semiHidden="1" w:unhideWhenUsed="1"/>
+    <w:lsdException w:name="toc 5" w:semiHidden="1" w:unhideWhenUsed="1"/>
+    <w:lsdException w:name="toc 6" w:semiHidden="1" w:unhideWhenUsed="1"/>
+    <w:lsdException w:name="toc 7" w:semiHidden="1" w:unhideWhenUsed="1"/>
+    <w:lsdException w:name="toc 8" w:semiHidden="1" w:unhideWhenUsed="1"/>
+    <w:lsdException w:name="toc 9" w:semiHidden="1" w:unhideWhenUsed="1"/>
+    <w:lsdException w:name="Normal Indent" w:semiHidden="1" w:unhideWhenUsed="1"/>
+    <w:lsdException w:name="footnote text" w:semiHidden="1" w:unhideWhenUsed="1"/>
+    <w:lsdException w:name="annotation text" w:semiHidden="1" w:unhideWhenUsed="1"/>
+    <w:lsdException w:name="header" w:semiHidden="1" w:unhideWhenUsed="1"/>
+    <w:lsdException w:name="footer" w:semiHidden="1" w:unhideWhenUsed="1"/>
+    <w:lsdException w:name="index heading" w:semiHidden="1" w:unhideWhenUsed="1"/>
     <w:lsdException w:name="caption" w:semiHidden="1" w:unhideWhenUsed="1" w:qFormat="1"/>
+    <w:lsdException w:name="table of figures" w:semiHidden="1" w:unhideWhenUsed="1"/>
+    <w:lsdException w:name="envelope address" w:semiHidden="1" w:unhideWhenUsed="1"/>
+    <w:lsdException w:name="envelope return" w:semiHidden="1" w:unhideWhenUsed="1"/>
+    <w:lsdException w:name="footnote reference" w:semiHidden="1" w:unhideWhenUsed="1"/>
+    <w:lsdException w:name="annotation reference" w:semiHidden="1" w:unhideWhenUsed="1"/>
+    <w:lsdException w:name="line number" w:semiHidden="1" w:unhideWhenUsed="1"/>
+    <w:lsdException w:name="page number" w:semiHidden="1" w:unhideWhenUsed="1"/>
+    <w:lsdException w:name="endnote reference" w:semiHidden="1" w:unhideWhenUsed="1"/>
+    <w:lsdException w:name="endnote text" w:semiHidden="1" w:unhideWhenUsed="1"/>
+    <w:lsdException w:name="table of authorities" w:semiHidden="1" w:unhideWhenUsed="1"/>
+    <w:lsdException w:name="macro" w:semiHidden="1" w:unhideWhenUsed="1"/>
+    <w:lsdException w:name="toa heading" w:semiHidden="1" w:unhideWhenUsed="1"/>
+    <w:lsdException w:name="List" w:semiHidden="1" w:unhideWhenUsed="1"/>
+    <w:lsdException w:name="List Bullet" w:semiHidden="1" w:unhideWhenUsed="1"/>
+    <w:lsdException w:name="List 2" w:semiHidden="1" w:unhideWhenUsed="1"/>
+    <w:lsdException w:name="List 3" w:semiHidden="1" w:unhideWhenUsed="1"/>
+    <w:lsdException w:name="List Bullet 2" w:semiHidden="1" w:unhideWhenUsed="1"/>
+    <w:lsdException w:name="List Bullet 3" w:semiHidden="1" w:unhideWhenUsed="1"/>
+    <w:lsdException w:name="List Bullet 4" w:semiHidden="1" w:unhideWhenUsed="1"/>
+    <w:lsdException w:name="List Bullet 5" w:semiHidden="1" w:unhideWhenUsed="1"/>
+    <w:lsdException w:name="List Number 2" w:semiHidden="1" w:unhideWhenUsed="1"/>
+    <w:lsdException w:name="List Number 3" w:semiHidden="1" w:unhideWhenUsed="1"/>
+    <w:lsdException w:name="List Number 4" w:semiHidden="1" w:unhideWhenUsed="1"/>
+    <w:lsdException w:name="List Number 5" w:semiHidden="1" w:unhideWhenUsed="1"/>
     <w:lsdException w:name="Title" w:qFormat="1"/>
+    <w:lsdException w:name="Closing" w:semiHidden="1" w:unhideWhenUsed="1"/>
+    <w:lsdException w:name="Signature" w:semiHidden="1" w:unhideWhenUsed="1"/>
+    <w:lsdException w:name="Default Paragraph Font" w:semiHidden="1" w:unhideWhenUsed="1"/>
+    <w:lsdException w:name="Body Text" w:semiHidden="1" w:unhideWhenUsed="1"/>
+    <w:lsdException w:name="Body Text Indent" w:semiHidden="1" w:unhideWhenUsed="1"/>
+    <w:lsdException w:name="List Continue" w:semiHidden="1" w:unhideWhenUsed="1"/>
+    <w:lsdException w:name="List Continue 2" w:semiHidden="1" w:unhideWhenUsed="1"/>
+    <w:lsdException w:name="List Continue 3" w:semiHidden="1" w:unhideWhenUsed="1"/>
+    <w:lsdException w:name="List Continue 4" w:semiHidden="1" w:unhideWhenUsed="1"/>
+    <w:lsdException w:name="List Continue 5" w:semiHidden="1" w:unhideWhenUsed="1"/>
+    <w:lsdException w:name="Message Header" w:semiHidden="1" w:unhideWhenUsed="1"/>
     <w:lsdException w:name="Subtitle" w:qFormat="1"/>
+    <w:lsdException w:name="Body Text First Indent 2" w:semiHidden="1" w:unhideWhenUsed="1"/>
+    <w:lsdException w:name="Note Heading" w:semiHidden="1" w:unhideWhenUsed="1"/>
+    <w:lsdException w:name="Body Text 2" w:semiHidden="1" w:unhideWhenUsed="1"/>
+    <w:lsdException w:name="Body Text 3" w:semiHidden="1" w:unhideWhenUsed="1"/>
+    <w:lsdException w:name="Body Text Indent 2" w:semiHidden="1" w:unhideWhenUsed="1"/>
+    <w:lsdException w:name="Body Text Indent 3" w:semiHidden="1" w:unhideWhenUsed="1"/>
+    <w:lsdException w:name="Block Text" w:semiHidden="1" w:unhideWhenUsed="1"/>
+    <w:lsdException w:name="Hyperlink" w:semiHidden="1" w:unhideWhenUsed="1"/>
+    <w:lsdException w:name="FollowedHyperlink" w:semiHidden="1" w:unhideWhenUsed="1"/>
     <w:lsdException w:name="Strong" w:qFormat="1"/>
     <w:lsdException w:name="Emphasis" w:qFormat="1"/>
+    <w:lsdException w:name="Document Map" w:semiHidden="1" w:unhideWhenUsed="1"/>
+    <w:lsdException w:name="Plain Text" w:semiHidden="1" w:unhideWhenUsed="1"/>
+    <w:lsdException w:name="E-mail Signature" w:semiHidden="1" w:unhideWhenUsed="1"/>
+    <w:lsdException w:name="HTML Top of Form" w:semiHidden="1" w:unhideWhenUsed="1"/>
+    <w:lsdException w:name="HTML Bottom of Form" w:semiHidden="1" w:unhideWhenUsed="1"/>
+    <w:lsdException w:name="Normal (Web)" w:semiHidden="1" w:unhideWhenUsed="1"/>
+    <w:lsdException w:name="HTML Acronym" w:semiHidden="1" w:unhideWhenUsed="1"/>
+    <w:lsdException w:name="HTML Address" w:semiHidden="1" w:unhideWhenUsed="1"/>
+    <w:lsdException w:name="HTML Cite" w:semiHidden="1" w:unhideWhenUsed="1"/>
+    <w:lsdException w:name="HTML Code" w:semiHidden="1" w:unhideWhenUsed="1"/>
+    <w:lsdException w:name="HTML Definition" w:semiHidden="1" w:unhideWhenUsed="1"/>
+    <w:lsdException w:name="HTML Keyboard" w:semiHidden="1" w:unhideWhenUsed="1"/>
+    <w:lsdException w:name="HTML Preformatted" w:semiHidden="1" w:unhideWhenUsed="1"/>
+    <w:lsdException w:name="HTML Sample" w:semiHidden="1" w:unhideWhenUsed="1"/>
+    <w:lsdException w:name="HTML Typewriter" w:semiHidden="1" w:unhideWhenUsed="1"/>
+    <w:lsdException w:name="HTML Variable" w:semiHidden="1" w:unhideWhenUsed="1"/>
+    <w:lsdException w:name="Normal Table" w:semiHidden="1" w:unhideWhenUsed="1"/>
+    <w:lsdException w:name="annotation subject" w:semiHidden="1" w:unhideWhenUsed="1"/>
+    <w:lsdException w:name="No List" w:semiHidden="1" w:unhideWhenUsed="1"/>
+    <w:lsdException w:name="Outline List 1" w:semiHidden="1" w:unhideWhenUsed="1"/>
+    <w:lsdException w:name="Outline List 2" w:semiHidden="1" w:unhideWhenUsed="1"/>
+    <w:lsdException w:name="Outline List 3" w:semiHidden="1" w:unhideWhenUsed="1"/>
+    <w:lsdException w:name="Table Simple 1" w:semiHidden="1" w:unhideWhenUsed="1"/>
+    <w:lsdException w:name="Table Simple 2" w:semiHidden="1" w:unhideWhenUsed="1"/>
+    <w:lsdException w:name="Table Simple 3" w:semiHidden="1" w:unhideWhenUsed="1"/>
+    <w:lsdException w:name="Table Classic 1" w:semiHidden="1" w:unhideWhenUsed="1"/>
+    <w:lsdException w:name="Table Classic 2" w:semiHidden="1" w:unhideWhenUsed="1"/>
+    <w:lsdException w:name="Table Classic 3" w:semiHidden="1" w:unhideWhenUsed="1"/>
+    <w:lsdException w:name="Table Classic 4" w:semiHidden="1" w:unhideWhenUsed="1"/>
+    <w:lsdException w:name="Table Colorful 1" w:semiHidden="1" w:unhideWhenUsed="1"/>
+    <w:lsdException w:name="Table Colorful 2" w:semiHidden="1" w:unhideWhenUsed="1"/>
+    <w:lsdException w:name="Table Colorful 3" w:semiHidden="1" w:unhideWhenUsed="1"/>
+    <w:lsdException w:name="Table Columns 1" w:semiHidden="1" w:unhideWhenUsed="1"/>
+    <w:lsdException w:name="Table Columns 2" w:semiHidden="1" w:unhideWhenUsed="1"/>
+    <w:lsdException w:name="Table Columns 3" w:semiHidden="1" w:unhideWhenUsed="1"/>
+    <w:lsdException w:name="Table Columns 4" w:semiHidden="1" w:unhideWhenUsed="1"/>
+    <w:lsdException w:name="Table Columns 5" w:semiHidden="1" w:unhideWhenUsed="1"/>
+    <w:lsdException w:name="Table Grid 1" w:semiHidden="1" w:unhideWhenUsed="1"/>
+    <w:lsdException w:name="Table Grid 2" w:semiHidden="1" w:unhideWhenUsed="1"/>
+    <w:lsdException w:name="Table Grid 3" w:semiHidden="1" w:unhideWhenUsed="1"/>
+    <w:lsdException w:name="Table Grid 4" w:semiHidden="1" w:unhideWhenUsed="1"/>
+    <w:lsdException w:name="Table Grid 5" w:semiHidden="1" w:unhideWhenUsed="1"/>
+    <w:lsdException w:name="Table Grid 6" w:semiHidden="1" w:unhideWhenUsed="1"/>
+    <w:lsdException w:name="Table Grid 7" w:semiHidden="1" w:unhideWhenUsed="1"/>
+    <w:lsdException w:name="Table Grid 8" w:semiHidden="1" w:unhideWhenUsed="1"/>
+    <w:lsdException w:name="Table List 1" w:semiHidden="1" w:unhideWhenUsed="1"/>
+    <w:lsdException w:name="Table List 2" w:semiHidden="1" w:unhideWhenUsed="1"/>
+    <w:lsdException w:name="Table List 3" w:semiHidden="1" w:unhideWhenUsed="1"/>
+    <w:lsdException w:name="Table List 4" w:semiHidden="1" w:unhideWhenUsed="1"/>
+    <w:lsdException w:name="Table List 5" w:semiHidden="1" w:unhideWhenUsed="1"/>
+    <w:lsdException w:name="Table List 6" w:semiHidden="1" w:unhideWhenUsed="1"/>
+    <w:lsdException w:name="Table List 7" w:semiHidden="1" w:unhideWhenUsed="1"/>
+    <w:lsdException w:name="Table List 8" w:semiHidden="1" w:unhideWhenUsed="1"/>
+    <w:lsdException w:name="Table 3D effects 1" w:semiHidden="1" w:unhideWhenUsed="1"/>
+    <w:lsdException w:name="Table 3D effects 2" w:semiHidden="1" w:unhideWhenUsed="1"/>
+    <w:lsdException w:name="Table 3D effects 3" w:semiHidden="1" w:unhideWhenUsed="1"/>
+    <w:lsdException w:name="Table Contemporary" w:semiHidden="1" w:unhideWhenUsed="1"/>
+    <w:lsdException w:name="Table Elegant" w:semiHidden="1" w:unhideWhenUsed="1"/>
+    <w:lsdException w:name="Table Professional" w:semiHidden="1" w:unhideWhenUsed="1"/>
+    <w:lsdException w:name="Table Subtle 1" w:semiHidden="1" w:unhideWhenUsed="1"/>
+    <w:lsdException w:name="Table Subtle 2" w:semiHidden="1" w:unhideWhenUsed="1"/>
+    <w:lsdException w:name="Table Web 1" w:semiHidden="1" w:unhideWhenUsed="1"/>
+    <w:lsdException w:name="Table Web 2" w:semiHidden="1" w:unhideWhenUsed="1"/>
+    <w:lsdException w:name="Table Web 3" w:semiHidden="1" w:unhideWhenUsed="1"/>
+    <w:lsdException w:name="Balloon Text" w:semiHidden="1" w:unhideWhenUsed="1"/>
+    <w:lsdException w:name="Table Theme" w:semiHidden="1" w:unhideWhenUsed="1"/>
     <w:lsdException w:name="Placeholder Text" w:semiHidden="1" w:uiPriority="99"/>
     <w:lsdException w:name="No Spacing" w:uiPriority="1" w:qFormat="1"/>
     <w:lsdException w:name="Light Shading" w:uiPriority="60"/>
@@ -4677,6 +4639,110 @@
     <w:lsdException w:name="Book Title" w:uiPriority="33" w:qFormat="1"/>
     <w:lsdException w:name="Bibliography" w:semiHidden="1" w:uiPriority="37" w:unhideWhenUsed="1"/>
     <w:lsdException w:name="TOC Heading" w:semiHidden="1" w:uiPriority="39" w:unhideWhenUsed="1" w:qFormat="1"/>
+    <w:lsdException w:name="Plain Table 1" w:uiPriority="41"/>
+    <w:lsdException w:name="Plain Table 2" w:uiPriority="42"/>
+    <w:lsdException w:name="Plain Table 3" w:uiPriority="43"/>
+    <w:lsdException w:name="Plain Table 4" w:uiPriority="44"/>
+    <w:lsdException w:name="Plain Table 5" w:uiPriority="45"/>
+    <w:lsdException w:name="Grid Table Light" w:uiPriority="40"/>
+    <w:lsdException w:name="Grid Table 1 Light" w:uiPriority="46"/>
+    <w:lsdException w:name="Grid Table 2" w:uiPriority="47"/>
+    <w:lsdException w:name="Grid Table 3" w:uiPriority="48"/>
+    <w:lsdException w:name="Grid Table 4" w:uiPriority="49"/>
+    <w:lsdException w:name="Grid Table 5 Dark" w:uiPriority="50"/>
+    <w:lsdException w:name="Grid Table 6 Colorful" w:uiPriority="51"/>
+    <w:lsdException w:name="Grid Table 7 Colorful" w:uiPriority="52"/>
+    <w:lsdException w:name="Grid Table 1 Light Accent 1" w:uiPriority="46"/>
+    <w:lsdException w:name="Grid Table 2 Accent 1" w:uiPriority="47"/>
+    <w:lsdException w:name="Grid Table 3 Accent 1" w:uiPriority="48"/>
+    <w:lsdException w:name="Grid Table 4 Accent 1" w:uiPriority="49"/>
+    <w:lsdException w:name="Grid Table 5 Dark Accent 1" w:uiPriority="50"/>
+    <w:lsdException w:name="Grid Table 6 Colorful Accent 1" w:uiPriority="51"/>
+    <w:lsdException w:name="Grid Table 7 Colorful Accent 1" w:uiPriority="52"/>
+    <w:lsdException w:name="Grid Table 1 Light Accent 2" w:uiPriority="46"/>
+    <w:lsdException w:name="Grid Table 2 Accent 2" w:uiPriority="47"/>
+    <w:lsdException w:name="Grid Table 3 Accent 2" w:uiPriority="48"/>
+    <w:lsdException w:name="Grid Table 4 Accent 2" w:uiPriority="49"/>
+    <w:lsdException w:name="Grid Table 5 Dark Accent 2" w:uiPriority="50"/>
+    <w:lsdException w:name="Grid Table 6 Colorful Accent 2" w:uiPriority="51"/>
+    <w:lsdException w:name="Grid Table 7 Colorful Accent 2" w:uiPriority="52"/>
+    <w:lsdException w:name="Grid Table 1 Light Accent 3" w:uiPriority="46"/>
+    <w:lsdException w:name="Grid Table 2 Accent 3" w:uiPriority="47"/>
+    <w:lsdException w:name="Grid Table 3 Accent 3" w:uiPriority="48"/>
+    <w:lsdException w:name="Grid Table 4 Accent 3" w:uiPriority="49"/>
+    <w:lsdException w:name="Grid Table 5 Dark Accent 3" w:uiPriority="50"/>
+    <w:lsdException w:name="Grid Table 6 Colorful Accent 3" w:uiPriority="51"/>
+    <w:lsdException w:name="Grid Table 7 Colorful Accent 3" w:uiPriority="52"/>
+    <w:lsdException w:name="Grid Table 1 Light Accent 4" w:uiPriority="46"/>
+    <w:lsdException w:name="Grid Table 2 Accent 4" w:uiPriority="47"/>
+    <w:lsdException w:name="Grid Table 3 Accent 4" w:uiPriority="48"/>
+    <w:lsdException w:name="Grid Table 4 Accent 4" w:uiPriority="49"/>
+    <w:lsdException w:name="Grid Table 5 Dark Accent 4" w:uiPriority="50"/>
+    <w:lsdException w:name="Grid Table 6 Colorful Accent 4" w:uiPriority="51"/>
+    <w:lsdException w:name="Grid Table 7 Colorful Accent 4" w:uiPriority="52"/>
+    <w:lsdException w:name="Grid Table 1 Light Accent 5" w:uiPriority="46"/>
+    <w:lsdException w:name="Grid Table 2 Accent 5" w:uiPriority="47"/>
+    <w:lsdException w:name="Grid Table 3 Accent 5" w:uiPriority="48"/>
+    <w:lsdException w:name="Grid Table 4 Accent 5" w:uiPriority="49"/>
+    <w:lsdException w:name="Grid Table 5 Dark Accent 5" w:uiPriority="50"/>
+    <w:lsdException w:name="Grid Table 6 Colorful Accent 5" w:uiPriority="51"/>
+    <w:lsdException w:name="Grid Table 7 Colorful Accent 5" w:uiPriority="52"/>
+    <w:lsdException w:name="Grid Table 1 Light Accent 6" w:uiPriority="46"/>
+    <w:lsdException w:name="Grid Table 2 Accent 6" w:uiPriority="47"/>
+    <w:lsdException w:name="Grid Table 3 Accent 6" w:uiPriority="48"/>
+    <w:lsdException w:name="Grid Table 4 Accent 6" w:uiPriority="49"/>
+    <w:lsdException w:name="Grid Table 5 Dark Accent 6" w:uiPriority="50"/>
+    <w:lsdException w:name="Grid Table 6 Colorful Accent 6" w:uiPriority="51"/>
+    <w:lsdException w:name="Grid Table 7 Colorful Accent 6" w:uiPriority="52"/>
+    <w:lsdException w:name="List Table 1 Light" w:uiPriority="46"/>
+    <w:lsdException w:name="List Table 2" w:uiPriority="47"/>
+    <w:lsdException w:name="List Table 3" w:uiPriority="48"/>
+    <w:lsdException w:name="List Table 4" w:uiPriority="49"/>
+    <w:lsdException w:name="List Table 5 Dark" w:uiPriority="50"/>
+    <w:lsdException w:name="List Table 6 Colorful" w:uiPriority="51"/>
+    <w:lsdException w:name="List Table 7 Colorful" w:uiPriority="52"/>
+    <w:lsdException w:name="List Table 1 Light Accent 1" w:uiPriority="46"/>
+    <w:lsdException w:name="List Table 2 Accent 1" w:uiPriority="47"/>
+    <w:lsdException w:name="List Table 3 Accent 1" w:uiPriority="48"/>
+    <w:lsdException w:name="List Table 4 Accent 1" w:uiPriority="49"/>
+    <w:lsdException w:name="List Table 5 Dark Accent 1" w:uiPriority="50"/>
+    <w:lsdException w:name="List Table 6 Colorful Accent 1" w:uiPriority="51"/>
+    <w:lsdException w:name="List Table 7 Colorful Accent 1" w:uiPriority="52"/>
+    <w:lsdException w:name="List Table 1 Light Accent 2" w:uiPriority="46"/>
+    <w:lsdException w:name="List Table 2 Accent 2" w:uiPriority="47"/>
+    <w:lsdException w:name="List Table 3 Accent 2" w:uiPriority="48"/>
+    <w:lsdException w:name="List Table 4 Accent 2" w:uiPriority="49"/>
+    <w:lsdException w:name="List Table 5 Dark Accent 2" w:uiPriority="50"/>
+    <w:lsdException w:name="List Table 6 Colorful Accent 2" w:uiPriority="51"/>
+    <w:lsdException w:name="List Table 7 Colorful Accent 2" w:uiPriority="52"/>
+    <w:lsdException w:name="List Table 1 Light Accent 3" w:uiPriority="46"/>
+    <w:lsdException w:name="List Table 2 Accent 3" w:uiPriority="47"/>
+    <w:lsdException w:name="List Table 3 Accent 3" w:uiPriority="48"/>
+    <w:lsdException w:name="List Table 4 Accent 3" w:uiPriority="49"/>
+    <w:lsdException w:name="List Table 5 Dark Accent 3" w:uiPriority="50"/>
+    <w:lsdException w:name="List Table 6 Colorful Accent 3" w:uiPriority="51"/>
+    <w:lsdException w:name="List Table 7 Colorful Accent 3" w:uiPriority="52"/>
+    <w:lsdException w:name="List Table 1 Light Accent 4" w:uiPriority="46"/>
+    <w:lsdException w:name="List Table 2 Accent 4" w:uiPriority="47"/>
+    <w:lsdException w:name="List Table 3 Accent 4" w:uiPriority="48"/>
+    <w:lsdException w:name="List Table 4 Accent 4" w:uiPriority="49"/>
+    <w:lsdException w:name="List Table 5 Dark Accent 4" w:uiPriority="50"/>
+    <w:lsdException w:name="List Table 6 Colorful Accent 4" w:uiPriority="51"/>
+    <w:lsdException w:name="List Table 7 Colorful Accent 4" w:uiPriority="52"/>
+    <w:lsdException w:name="List Table 1 Light Accent 5" w:uiPriority="46"/>
+    <w:lsdException w:name="List Table 2 Accent 5" w:uiPriority="47"/>
+    <w:lsdException w:name="List Table 3 Accent 5" w:uiPriority="48"/>
+    <w:lsdException w:name="List Table 4 Accent 5" w:uiPriority="49"/>
+    <w:lsdException w:name="List Table 5 Dark Accent 5" w:uiPriority="50"/>
+    <w:lsdException w:name="List Table 6 Colorful Accent 5" w:uiPriority="51"/>
+    <w:lsdException w:name="List Table 7 Colorful Accent 5" w:uiPriority="52"/>
+    <w:lsdException w:name="List Table 1 Light Accent 6" w:uiPriority="46"/>
+    <w:lsdException w:name="List Table 2 Accent 6" w:uiPriority="47"/>
+    <w:lsdException w:name="List Table 3 Accent 6" w:uiPriority="48"/>
+    <w:lsdException w:name="List Table 4 Accent 6" w:uiPriority="49"/>
+    <w:lsdException w:name="List Table 5 Dark Accent 6" w:uiPriority="50"/>
+    <w:lsdException w:name="List Table 6 Colorful Accent 6" w:uiPriority="51"/>
+    <w:lsdException w:name="List Table 7 Colorful Accent 6" w:uiPriority="52"/>
   </w:latentStyles>
   <w:style w:type="paragraph" w:default="1" w:styleId="Normal">
     <w:name w:val="Normal"/>
@@ -4759,7 +4825,6 @@
     <w:uiPriority w:val="99"/>
     <w:semiHidden/>
     <w:unhideWhenUsed/>
-    <w:qFormat/>
     <w:tblPr>
       <w:tblInd w:w="0" w:type="dxa"/>
       <w:tblCellMar>
@@ -5034,7 +5099,6 @@
     <w:basedOn w:val="Tablanormal"/>
     <w:rsid w:val="00427057"/>
     <w:tblPr>
-      <w:tblInd w:w="0" w:type="dxa"/>
       <w:tblBorders>
         <w:top w:val="single" w:sz="4" w:space="0" w:color="auto"/>
         <w:left w:val="single" w:sz="4" w:space="0" w:color="auto"/>
@@ -5043,12 +5107,6 @@
         <w:insideH w:val="single" w:sz="4" w:space="0" w:color="auto"/>
         <w:insideV w:val="single" w:sz="4" w:space="0" w:color="auto"/>
       </w:tblBorders>
-      <w:tblCellMar>
-        <w:top w:w="0" w:type="dxa"/>
-        <w:left w:w="108" w:type="dxa"/>
-        <w:bottom w:w="0" w:type="dxa"/>
-        <w:right w:w="108" w:type="dxa"/>
-      </w:tblCellMar>
     </w:tblPr>
   </w:style>
   <w:style w:type="table" w:styleId="Tablabsica1">
@@ -5060,539 +5118,10 @@
       <w:suppressAutoHyphens/>
     </w:pPr>
     <w:tblPr>
-      <w:tblInd w:w="0" w:type="dxa"/>
       <w:tblBorders>
         <w:top w:val="single" w:sz="12" w:space="0" w:color="008000"/>
         <w:bottom w:val="single" w:sz="12" w:space="0" w:color="008000"/>
       </w:tblBorders>
-      <w:tblCellMar>
-        <w:top w:w="0" w:type="dxa"/>
-        <w:left w:w="108" w:type="dxa"/>
-        <w:bottom w:w="0" w:type="dxa"/>
-        <w:right w:w="108" w:type="dxa"/>
-      </w:tblCellMar>
-    </w:tblPr>
-    <w:tcPr>
-      <w:shd w:val="clear" w:color="auto" w:fill="auto"/>
-    </w:tcPr>
-    <w:tblStylePr w:type="firstRow">
-      <w:tblPr/>
-      <w:tcPr>
-        <w:tcBorders>
-          <w:bottom w:val="single" w:sz="6" w:space="0" w:color="008000"/>
-          <w:tl2br w:val="none" w:sz="0" w:space="0" w:color="auto"/>
-          <w:tr2bl w:val="none" w:sz="0" w:space="0" w:color="auto"/>
-        </w:tcBorders>
-      </w:tcPr>
-    </w:tblStylePr>
-    <w:tblStylePr w:type="lastRow">
-      <w:tblPr/>
-      <w:tcPr>
-        <w:tcBorders>
-          <w:top w:val="single" w:sz="6" w:space="0" w:color="008000"/>
-          <w:tl2br w:val="none" w:sz="0" w:space="0" w:color="auto"/>
-          <w:tr2bl w:val="none" w:sz="0" w:space="0" w:color="auto"/>
-        </w:tcBorders>
-      </w:tcPr>
-    </w:tblStylePr>
-  </w:style>
-</w:styles>
-</file>
-
-<file path=word/stylesWithEffects.xml><?xml version="1.0" encoding="utf-8"?>
-<w:styles xmlns:wpc="http://schemas.microsoft.com/office/word/2010/wordprocessingCanvas" xmlns:mc="http://schemas.openxmlformats.org/markup-compatibility/2006" xmlns:o="urn:schemas-microsoft-com:office:office" xmlns:r="http://schemas.openxmlformats.org/officeDocument/2006/relationships" xmlns:m="http://schemas.openxmlformats.org/officeDocument/2006/math" xmlns:v="urn:schemas-microsoft-com:vml" xmlns:wp14="http://schemas.microsoft.com/office/word/2010/wordprocessingDrawing" xmlns:wp="http://schemas.openxmlformats.org/drawingml/2006/wordprocessingDrawing" xmlns:w10="urn:schemas-microsoft-com:office:word" xmlns:w="http://schemas.openxmlformats.org/wordprocessingml/2006/main" xmlns:w14="http://schemas.microsoft.com/office/word/2010/wordml" xmlns:wpg="http://schemas.microsoft.com/office/word/2010/wordprocessingGroup" xmlns:wpi="http://schemas.microsoft.com/office/word/2010/wordprocessingInk" xmlns:wne="http://schemas.microsoft.com/office/word/2006/wordml" xmlns:wps="http://schemas.microsoft.com/office/word/2010/wordprocessingShape" mc:Ignorable="w14 wp14">
-  <w:docDefaults>
-    <w:rPrDefault>
-      <w:rPr>
-        <w:rFonts w:ascii="Times New Roman" w:eastAsia="Times New Roman" w:hAnsi="Times New Roman" w:cs="Times New Roman"/>
-        <w:lang w:val="es-AR" w:eastAsia="es-AR" w:bidi="ar-SA"/>
-      </w:rPr>
-    </w:rPrDefault>
-    <w:pPrDefault/>
-  </w:docDefaults>
-  <w:latentStyles w:defLockedState="0" w:defUIPriority="0" w:defSemiHidden="0" w:defUnhideWhenUsed="0" w:defQFormat="0" w:count="267">
-    <w:lsdException w:name="Normal" w:qFormat="1"/>
-    <w:lsdException w:name="heading 1" w:qFormat="1"/>
-    <w:lsdException w:name="heading 2" w:qFormat="1"/>
-    <w:lsdException w:name="heading 3" w:qFormat="1"/>
-    <w:lsdException w:name="heading 4" w:semiHidden="1" w:unhideWhenUsed="1" w:qFormat="1"/>
-    <w:lsdException w:name="heading 5" w:qFormat="1"/>
-    <w:lsdException w:name="heading 6" w:semiHidden="1" w:unhideWhenUsed="1" w:qFormat="1"/>
-    <w:lsdException w:name="heading 7" w:semiHidden="1" w:unhideWhenUsed="1" w:qFormat="1"/>
-    <w:lsdException w:name="heading 8" w:semiHidden="1" w:unhideWhenUsed="1" w:qFormat="1"/>
-    <w:lsdException w:name="heading 9" w:semiHidden="1" w:unhideWhenUsed="1" w:qFormat="1"/>
-    <w:lsdException w:name="caption" w:semiHidden="1" w:unhideWhenUsed="1" w:qFormat="1"/>
-    <w:lsdException w:name="Title" w:qFormat="1"/>
-    <w:lsdException w:name="Subtitle" w:qFormat="1"/>
-    <w:lsdException w:name="Strong" w:qFormat="1"/>
-    <w:lsdException w:name="Emphasis" w:qFormat="1"/>
-    <w:lsdException w:name="Placeholder Text" w:semiHidden="1" w:uiPriority="99"/>
-    <w:lsdException w:name="No Spacing" w:uiPriority="1" w:qFormat="1"/>
-    <w:lsdException w:name="Light Shading" w:uiPriority="60"/>
-    <w:lsdException w:name="Light List" w:uiPriority="61"/>
-    <w:lsdException w:name="Light Grid" w:uiPriority="62"/>
-    <w:lsdException w:name="Medium Shading 1" w:uiPriority="63"/>
-    <w:lsdException w:name="Medium Shading 2" w:uiPriority="64"/>
-    <w:lsdException w:name="Medium List 1" w:uiPriority="65"/>
-    <w:lsdException w:name="Medium List 2" w:uiPriority="66"/>
-    <w:lsdException w:name="Medium Grid 1" w:uiPriority="67"/>
-    <w:lsdException w:name="Medium Grid 2" w:uiPriority="68"/>
-    <w:lsdException w:name="Medium Grid 3" w:uiPriority="69"/>
-    <w:lsdException w:name="Dark List" w:uiPriority="70"/>
-    <w:lsdException w:name="Colorful Shading" w:uiPriority="71"/>
-    <w:lsdException w:name="Colorful List" w:uiPriority="72"/>
-    <w:lsdException w:name="Colorful Grid" w:uiPriority="73"/>
-    <w:lsdException w:name="Light Shading Accent 1" w:uiPriority="60"/>
-    <w:lsdException w:name="Light List Accent 1" w:uiPriority="61"/>
-    <w:lsdException w:name="Light Grid Accent 1" w:uiPriority="62"/>
-    <w:lsdException w:name="Medium Shading 1 Accent 1" w:uiPriority="63"/>
-    <w:lsdException w:name="Medium Shading 2 Accent 1" w:uiPriority="64"/>
-    <w:lsdException w:name="Medium List 1 Accent 1" w:uiPriority="65"/>
-    <w:lsdException w:name="Revision" w:semiHidden="1" w:uiPriority="99"/>
-    <w:lsdException w:name="List Paragraph" w:uiPriority="34" w:qFormat="1"/>
-    <w:lsdException w:name="Quote" w:uiPriority="29" w:qFormat="1"/>
-    <w:lsdException w:name="Intense Quote" w:uiPriority="30" w:qFormat="1"/>
-    <w:lsdException w:name="Medium List 2 Accent 1" w:uiPriority="66"/>
-    <w:lsdException w:name="Medium Grid 1 Accent 1" w:uiPriority="67"/>
-    <w:lsdException w:name="Medium Grid 2 Accent 1" w:uiPriority="68"/>
-    <w:lsdException w:name="Medium Grid 3 Accent 1" w:uiPriority="69"/>
-    <w:lsdException w:name="Dark List Accent 1" w:uiPriority="70"/>
-    <w:lsdException w:name="Colorful Shading Accent 1" w:uiPriority="71"/>
-    <w:lsdException w:name="Colorful List Accent 1" w:uiPriority="72"/>
-    <w:lsdException w:name="Colorful Grid Accent 1" w:uiPriority="73"/>
-    <w:lsdException w:name="Light Shading Accent 2" w:uiPriority="60"/>
-    <w:lsdException w:name="Light List Accent 2" w:uiPriority="61"/>
-    <w:lsdException w:name="Light Grid Accent 2" w:uiPriority="62"/>
-    <w:lsdException w:name="Medium Shading 1 Accent 2" w:uiPriority="63"/>
-    <w:lsdException w:name="Medium Shading 2 Accent 2" w:uiPriority="64"/>
-    <w:lsdException w:name="Medium List 1 Accent 2" w:uiPriority="65"/>
-    <w:lsdException w:name="Medium List 2 Accent 2" w:uiPriority="66"/>
-    <w:lsdException w:name="Medium Grid 1 Accent 2" w:uiPriority="67"/>
-    <w:lsdException w:name="Medium Grid 2 Accent 2" w:uiPriority="68"/>
-    <w:lsdException w:name="Medium Grid 3 Accent 2" w:uiPriority="69"/>
-    <w:lsdException w:name="Dark List Accent 2" w:uiPriority="70"/>
-    <w:lsdException w:name="Colorful Shading Accent 2" w:uiPriority="71"/>
-    <w:lsdException w:name="Colorful List Accent 2" w:uiPriority="72"/>
-    <w:lsdException w:name="Colorful Grid Accent 2" w:uiPriority="73"/>
-    <w:lsdException w:name="Light Shading Accent 3" w:uiPriority="60"/>
-    <w:lsdException w:name="Light List Accent 3" w:uiPriority="61"/>
-    <w:lsdException w:name="Light Grid Accent 3" w:uiPriority="62"/>
-    <w:lsdException w:name="Medium Shading 1 Accent 3" w:uiPriority="63"/>
-    <w:lsdException w:name="Medium Shading 2 Accent 3" w:uiPriority="64"/>
-    <w:lsdException w:name="Medium List 1 Accent 3" w:uiPriority="65"/>
-    <w:lsdException w:name="Medium List 2 Accent 3" w:uiPriority="66"/>
-    <w:lsdException w:name="Medium Grid 1 Accent 3" w:uiPriority="67"/>
-    <w:lsdException w:name="Medium Grid 2 Accent 3" w:uiPriority="68"/>
-    <w:lsdException w:name="Medium Grid 3 Accent 3" w:uiPriority="69"/>
-    <w:lsdException w:name="Dark List Accent 3" w:uiPriority="70"/>
-    <w:lsdException w:name="Colorful Shading Accent 3" w:uiPriority="71"/>
-    <w:lsdException w:name="Colorful List Accent 3" w:uiPriority="72"/>
-    <w:lsdException w:name="Colorful Grid Accent 3" w:uiPriority="73"/>
-    <w:lsdException w:name="Light Shading Accent 4" w:uiPriority="60"/>
-    <w:lsdException w:name="Light List Accent 4" w:uiPriority="61"/>
-    <w:lsdException w:name="Light Grid Accent 4" w:uiPriority="62"/>
-    <w:lsdException w:name="Medium Shading 1 Accent 4" w:uiPriority="63"/>
-    <w:lsdException w:name="Medium Shading 2 Accent 4" w:uiPriority="64"/>
-    <w:lsdException w:name="Medium List 1 Accent 4" w:uiPriority="65"/>
-    <w:lsdException w:name="Medium List 2 Accent 4" w:uiPriority="66"/>
-    <w:lsdException w:name="Medium Grid 1 Accent 4" w:uiPriority="67"/>
-    <w:lsdException w:name="Medium Grid 2 Accent 4" w:uiPriority="68"/>
-    <w:lsdException w:name="Medium Grid 3 Accent 4" w:uiPriority="69"/>
-    <w:lsdException w:name="Dark List Accent 4" w:uiPriority="70"/>
-    <w:lsdException w:name="Colorful Shading Accent 4" w:uiPriority="71"/>
-    <w:lsdException w:name="Colorful List Accent 4" w:uiPriority="72"/>
-    <w:lsdException w:name="Colorful Grid Accent 4" w:uiPriority="73"/>
-    <w:lsdException w:name="Light Shading Accent 5" w:uiPriority="60"/>
-    <w:lsdException w:name="Light List Accent 5" w:uiPriority="61"/>
-    <w:lsdException w:name="Light Grid Accent 5" w:uiPriority="62"/>
-    <w:lsdException w:name="Medium Shading 1 Accent 5" w:uiPriority="63"/>
-    <w:lsdException w:name="Medium Shading 2 Accent 5" w:uiPriority="64"/>
-    <w:lsdException w:name="Medium List 1 Accent 5" w:uiPriority="65"/>
-    <w:lsdException w:name="Medium List 2 Accent 5" w:uiPriority="66"/>
-    <w:lsdException w:name="Medium Grid 1 Accent 5" w:uiPriority="67"/>
-    <w:lsdException w:name="Medium Grid 2 Accent 5" w:uiPriority="68"/>
-    <w:lsdException w:name="Medium Grid 3 Accent 5" w:uiPriority="69"/>
-    <w:lsdException w:name="Dark List Accent 5" w:uiPriority="70"/>
-    <w:lsdException w:name="Colorful Shading Accent 5" w:uiPriority="71"/>
-    <w:lsdException w:name="Colorful List Accent 5" w:uiPriority="72"/>
-    <w:lsdException w:name="Colorful Grid Accent 5" w:uiPriority="73"/>
-    <w:lsdException w:name="Light Shading Accent 6" w:uiPriority="60"/>
-    <w:lsdException w:name="Light List Accent 6" w:uiPriority="61"/>
-    <w:lsdException w:name="Light Grid Accent 6" w:uiPriority="62"/>
-    <w:lsdException w:name="Medium Shading 1 Accent 6" w:uiPriority="63"/>
-    <w:lsdException w:name="Medium Shading 2 Accent 6" w:uiPriority="64"/>
-    <w:lsdException w:name="Medium List 1 Accent 6" w:uiPriority="65"/>
-    <w:lsdException w:name="Medium List 2 Accent 6" w:uiPriority="66"/>
-    <w:lsdException w:name="Medium Grid 1 Accent 6" w:uiPriority="67"/>
-    <w:lsdException w:name="Medium Grid 2 Accent 6" w:uiPriority="68"/>
-    <w:lsdException w:name="Medium Grid 3 Accent 6" w:uiPriority="69"/>
-    <w:lsdException w:name="Dark List Accent 6" w:uiPriority="70"/>
-    <w:lsdException w:name="Colorful Shading Accent 6" w:uiPriority="71"/>
-    <w:lsdException w:name="Colorful List Accent 6" w:uiPriority="72"/>
-    <w:lsdException w:name="Colorful Grid Accent 6" w:uiPriority="73"/>
-    <w:lsdException w:name="Subtle Emphasis" w:uiPriority="19" w:qFormat="1"/>
-    <w:lsdException w:name="Intense Emphasis" w:uiPriority="21" w:qFormat="1"/>
-    <w:lsdException w:name="Subtle Reference" w:uiPriority="31" w:qFormat="1"/>
-    <w:lsdException w:name="Intense Reference" w:uiPriority="32" w:qFormat="1"/>
-    <w:lsdException w:name="Book Title" w:uiPriority="33" w:qFormat="1"/>
-    <w:lsdException w:name="Bibliography" w:semiHidden="1" w:uiPriority="37" w:unhideWhenUsed="1"/>
-    <w:lsdException w:name="TOC Heading" w:semiHidden="1" w:uiPriority="39" w:unhideWhenUsed="1" w:qFormat="1"/>
-  </w:latentStyles>
-  <w:style w:type="paragraph" w:default="1" w:styleId="Normal">
-    <w:name w:val="Normal"/>
-    <w:qFormat/>
-    <w:pPr>
-      <w:widowControl w:val="0"/>
-      <w:suppressAutoHyphens/>
-    </w:pPr>
-    <w:rPr>
-      <w:rFonts w:eastAsia="DejaVu Sans"/>
-      <w:sz w:val="24"/>
-      <w:szCs w:val="24"/>
-    </w:rPr>
-  </w:style>
-  <w:style w:type="paragraph" w:styleId="Ttulo2">
-    <w:name w:val="heading 2"/>
-    <w:basedOn w:val="Normal"/>
-    <w:next w:val="Normal"/>
-    <w:qFormat/>
-    <w:pPr>
-      <w:keepNext/>
-      <w:tabs>
-        <w:tab w:val="num" w:pos="0"/>
-      </w:tabs>
-      <w:outlineLvl w:val="1"/>
-    </w:pPr>
-    <w:rPr>
-      <w:rFonts w:ascii="Tahoma" w:hAnsi="Tahoma"/>
-      <w:color w:val="0000FF"/>
-      <w:lang w:val="es-ES_tradnl"/>
-    </w:rPr>
-  </w:style>
-  <w:style w:type="paragraph" w:styleId="Ttulo3">
-    <w:name w:val="heading 3"/>
-    <w:basedOn w:val="Normal"/>
-    <w:next w:val="Normal"/>
-    <w:qFormat/>
-    <w:pPr>
-      <w:keepNext/>
-      <w:tabs>
-        <w:tab w:val="num" w:pos="0"/>
-      </w:tabs>
-      <w:outlineLvl w:val="2"/>
-    </w:pPr>
-    <w:rPr>
-      <w:rFonts w:ascii="Tahoma" w:hAnsi="Tahoma"/>
-      <w:b/>
-      <w:lang w:val="es-ES_tradnl"/>
-    </w:rPr>
-  </w:style>
-  <w:style w:type="paragraph" w:styleId="Ttulo5">
-    <w:name w:val="heading 5"/>
-    <w:basedOn w:val="Normal"/>
-    <w:next w:val="Normal"/>
-    <w:qFormat/>
-    <w:pPr>
-      <w:keepNext/>
-      <w:tabs>
-        <w:tab w:val="num" w:pos="0"/>
-      </w:tabs>
-      <w:jc w:val="center"/>
-      <w:outlineLvl w:val="4"/>
-    </w:pPr>
-    <w:rPr>
-      <w:b/>
-    </w:rPr>
-  </w:style>
-  <w:style w:type="character" w:default="1" w:styleId="Fuentedeprrafopredeter">
-    <w:name w:val="Default Paragraph Font"/>
-    <w:uiPriority w:val="1"/>
-    <w:semiHidden/>
-    <w:unhideWhenUsed/>
-  </w:style>
-  <w:style w:type="table" w:default="1" w:styleId="Tablanormal">
-    <w:name w:val="Normal Table"/>
-    <w:uiPriority w:val="99"/>
-    <w:semiHidden/>
-    <w:unhideWhenUsed/>
-    <w:tblPr>
-      <w:tblInd w:w="0" w:type="dxa"/>
-      <w:tblCellMar>
-        <w:top w:w="0" w:type="dxa"/>
-        <w:left w:w="108" w:type="dxa"/>
-        <w:bottom w:w="0" w:type="dxa"/>
-        <w:right w:w="108" w:type="dxa"/>
-      </w:tblCellMar>
-    </w:tblPr>
-  </w:style>
-  <w:style w:type="numbering" w:default="1" w:styleId="Sinlista">
-    <w:name w:val="No List"/>
-    <w:uiPriority w:val="99"/>
-    <w:semiHidden/>
-    <w:unhideWhenUsed/>
-  </w:style>
-  <w:style w:type="character" w:customStyle="1" w:styleId="Absatz-Standardschriftart">
-    <w:name w:val="Absatz-Standardschriftart"/>
-  </w:style>
-  <w:style w:type="character" w:customStyle="1" w:styleId="WW-Absatz-Standardschriftart">
-    <w:name w:val="WW-Absatz-Standardschriftart"/>
-  </w:style>
-  <w:style w:type="character" w:customStyle="1" w:styleId="WW-Absatz-Standardschriftart1">
-    <w:name w:val="WW-Absatz-Standardschriftart1"/>
-  </w:style>
-  <w:style w:type="character" w:customStyle="1" w:styleId="WW-Absatz-Standardschriftart11">
-    <w:name w:val="WW-Absatz-Standardschriftart11"/>
-  </w:style>
-  <w:style w:type="character" w:customStyle="1" w:styleId="WW-Absatz-Standardschriftart111">
-    <w:name w:val="WW-Absatz-Standardschriftart111"/>
-  </w:style>
-  <w:style w:type="character" w:customStyle="1" w:styleId="WW-Absatz-Standardschriftart1111">
-    <w:name w:val="WW-Absatz-Standardschriftart1111"/>
-  </w:style>
-  <w:style w:type="character" w:customStyle="1" w:styleId="WW-Absatz-Standardschriftart11111">
-    <w:name w:val="WW-Absatz-Standardschriftart11111"/>
-  </w:style>
-  <w:style w:type="character" w:customStyle="1" w:styleId="WW-Absatz-Standardschriftart111111">
-    <w:name w:val="WW-Absatz-Standardschriftart111111"/>
-  </w:style>
-  <w:style w:type="character" w:customStyle="1" w:styleId="WW-Absatz-Standardschriftart1111111">
-    <w:name w:val="WW-Absatz-Standardschriftart1111111"/>
-  </w:style>
-  <w:style w:type="character" w:customStyle="1" w:styleId="WW-Absatz-Standardschriftart11111111">
-    <w:name w:val="WW-Absatz-Standardschriftart11111111"/>
-  </w:style>
-  <w:style w:type="character" w:customStyle="1" w:styleId="WW-Absatz-Standardschriftart111111111">
-    <w:name w:val="WW-Absatz-Standardschriftart111111111"/>
-  </w:style>
-  <w:style w:type="character" w:customStyle="1" w:styleId="WW-Absatz-Standardschriftart1111111111">
-    <w:name w:val="WW-Absatz-Standardschriftart1111111111"/>
-  </w:style>
-  <w:style w:type="character" w:customStyle="1" w:styleId="WW-Absatz-Standardschriftart11111111111">
-    <w:name w:val="WW-Absatz-Standardschriftart11111111111"/>
-  </w:style>
-  <w:style w:type="character" w:customStyle="1" w:styleId="WW-Absatz-Standardschriftart111111111111">
-    <w:name w:val="WW-Absatz-Standardschriftart111111111111"/>
-  </w:style>
-  <w:style w:type="character" w:customStyle="1" w:styleId="WW-Absatz-Standardschriftart1111111111111">
-    <w:name w:val="WW-Absatz-Standardschriftart1111111111111"/>
-  </w:style>
-  <w:style w:type="character" w:customStyle="1" w:styleId="WW-Absatz-Standardschriftart11111111111111">
-    <w:name w:val="WW-Absatz-Standardschriftart11111111111111"/>
-  </w:style>
-  <w:style w:type="character" w:styleId="Hipervnculo">
-    <w:name w:val="Hyperlink"/>
-    <w:rPr>
-      <w:color w:val="000080"/>
-      <w:u w:val="single"/>
-    </w:rPr>
-  </w:style>
-  <w:style w:type="character" w:styleId="Hipervnculovisitado">
-    <w:name w:val="FollowedHyperlink"/>
-    <w:rPr>
-      <w:color w:val="800000"/>
-      <w:u w:val="single"/>
-    </w:rPr>
-  </w:style>
-  <w:style w:type="paragraph" w:customStyle="1" w:styleId="Encabezado1">
-    <w:name w:val="Encabezado1"/>
-    <w:basedOn w:val="Normal"/>
-    <w:next w:val="Textoindependiente"/>
-    <w:pPr>
-      <w:keepNext/>
-      <w:spacing w:before="240" w:after="120"/>
-    </w:pPr>
-    <w:rPr>
-      <w:rFonts w:ascii="Arial" w:eastAsia="Lucida Sans Unicode" w:hAnsi="Arial" w:cs="Tahoma"/>
-      <w:sz w:val="28"/>
-      <w:szCs w:val="28"/>
-    </w:rPr>
-  </w:style>
-  <w:style w:type="paragraph" w:styleId="Textoindependiente">
-    <w:name w:val="Body Text"/>
-    <w:basedOn w:val="Normal"/>
-    <w:pPr>
-      <w:spacing w:after="120"/>
-    </w:pPr>
-  </w:style>
-  <w:style w:type="paragraph" w:styleId="Lista">
-    <w:name w:val="List"/>
-    <w:basedOn w:val="Textoindependiente"/>
-    <w:rPr>
-      <w:rFonts w:cs="Tahoma"/>
-    </w:rPr>
-  </w:style>
-  <w:style w:type="paragraph" w:customStyle="1" w:styleId="Etiqueta">
-    <w:name w:val="Etiqueta"/>
-    <w:basedOn w:val="Normal"/>
-    <w:pPr>
-      <w:suppressLineNumbers/>
-      <w:spacing w:before="120" w:after="120"/>
-    </w:pPr>
-    <w:rPr>
-      <w:rFonts w:cs="Tahoma"/>
-      <w:i/>
-      <w:iCs/>
-    </w:rPr>
-  </w:style>
-  <w:style w:type="paragraph" w:customStyle="1" w:styleId="ndice">
-    <w:name w:val="Índice"/>
-    <w:basedOn w:val="Normal"/>
-    <w:pPr>
-      <w:suppressLineNumbers/>
-    </w:pPr>
-    <w:rPr>
-      <w:rFonts w:cs="Tahoma"/>
-    </w:rPr>
-  </w:style>
-  <w:style w:type="paragraph" w:customStyle="1" w:styleId="Heading">
-    <w:name w:val="Heading"/>
-    <w:basedOn w:val="Normal"/>
-    <w:next w:val="Textoindependiente"/>
-    <w:pPr>
-      <w:keepNext/>
-      <w:spacing w:before="240" w:after="120"/>
-    </w:pPr>
-    <w:rPr>
-      <w:rFonts w:ascii="Arial" w:hAnsi="Arial" w:cs="Tahoma"/>
-      <w:sz w:val="28"/>
-      <w:szCs w:val="28"/>
-    </w:rPr>
-  </w:style>
-  <w:style w:type="paragraph" w:customStyle="1" w:styleId="Epgrafe1">
-    <w:name w:val="Epígrafe1"/>
-    <w:basedOn w:val="Normal"/>
-    <w:pPr>
-      <w:suppressLineNumbers/>
-      <w:spacing w:before="120" w:after="120"/>
-    </w:pPr>
-    <w:rPr>
-      <w:rFonts w:cs="Tahoma"/>
-      <w:i/>
-      <w:iCs/>
-    </w:rPr>
-  </w:style>
-  <w:style w:type="paragraph" w:customStyle="1" w:styleId="Index">
-    <w:name w:val="Index"/>
-    <w:basedOn w:val="Normal"/>
-    <w:pPr>
-      <w:suppressLineNumbers/>
-    </w:pPr>
-    <w:rPr>
-      <w:rFonts w:cs="Tahoma"/>
-    </w:rPr>
-  </w:style>
-  <w:style w:type="paragraph" w:styleId="Encabezado">
-    <w:name w:val="header"/>
-    <w:basedOn w:val="Normal"/>
-    <w:pPr>
-      <w:tabs>
-        <w:tab w:val="center" w:pos="4419"/>
-        <w:tab w:val="right" w:pos="8838"/>
-      </w:tabs>
-    </w:pPr>
-  </w:style>
-  <w:style w:type="paragraph" w:customStyle="1" w:styleId="Numero">
-    <w:name w:val="Numero"/>
-    <w:basedOn w:val="Ttulo3"/>
-    <w:pPr>
-      <w:tabs>
-        <w:tab w:val="clear" w:pos="0"/>
-      </w:tabs>
-      <w:jc w:val="center"/>
-    </w:pPr>
-  </w:style>
-  <w:style w:type="paragraph" w:customStyle="1" w:styleId="TableContents">
-    <w:name w:val="Table Contents"/>
-    <w:basedOn w:val="Normal"/>
-    <w:pPr>
-      <w:suppressLineNumbers/>
-    </w:pPr>
-  </w:style>
-  <w:style w:type="paragraph" w:customStyle="1" w:styleId="TableHeading">
-    <w:name w:val="Table Heading"/>
-    <w:basedOn w:val="TableContents"/>
-    <w:pPr>
-      <w:jc w:val="center"/>
-    </w:pPr>
-    <w:rPr>
-      <w:b/>
-      <w:bCs/>
-      <w:i/>
-      <w:iCs/>
-    </w:rPr>
-  </w:style>
-  <w:style w:type="paragraph" w:customStyle="1" w:styleId="Contenidodelatabla">
-    <w:name w:val="Contenido de la tabla"/>
-    <w:basedOn w:val="Textoindependiente"/>
-    <w:rPr>
-      <w:lang w:val="es-ES_tradnl"/>
-    </w:rPr>
-  </w:style>
-  <w:style w:type="paragraph" w:styleId="Piedepgina">
-    <w:name w:val="footer"/>
-    <w:basedOn w:val="Normal"/>
-    <w:pPr>
-      <w:suppressLineNumbers/>
-      <w:tabs>
-        <w:tab w:val="center" w:pos="4818"/>
-        <w:tab w:val="right" w:pos="9637"/>
-      </w:tabs>
-    </w:pPr>
-  </w:style>
-  <w:style w:type="paragraph" w:customStyle="1" w:styleId="Encabezadodelatabla">
-    <w:name w:val="Encabezado de la tabla"/>
-    <w:basedOn w:val="Contenidodelatabla"/>
-    <w:pPr>
-      <w:suppressLineNumbers/>
-      <w:jc w:val="center"/>
-    </w:pPr>
-    <w:rPr>
-      <w:b/>
-      <w:bCs/>
-    </w:rPr>
-  </w:style>
-  <w:style w:type="table" w:styleId="Tablaconcuadrcula">
-    <w:name w:val="Table Grid"/>
-    <w:basedOn w:val="Tablanormal"/>
-    <w:rsid w:val="00427057"/>
-    <w:tblPr>
-      <w:tblInd w:w="0" w:type="dxa"/>
-      <w:tblBorders>
-        <w:top w:val="single" w:sz="4" w:space="0" w:color="auto"/>
-        <w:left w:val="single" w:sz="4" w:space="0" w:color="auto"/>
-        <w:bottom w:val="single" w:sz="4" w:space="0" w:color="auto"/>
-        <w:right w:val="single" w:sz="4" w:space="0" w:color="auto"/>
-        <w:insideH w:val="single" w:sz="4" w:space="0" w:color="auto"/>
-        <w:insideV w:val="single" w:sz="4" w:space="0" w:color="auto"/>
-      </w:tblBorders>
-      <w:tblCellMar>
-        <w:top w:w="0" w:type="dxa"/>
-        <w:left w:w="108" w:type="dxa"/>
-        <w:bottom w:w="0" w:type="dxa"/>
-        <w:right w:w="108" w:type="dxa"/>
-      </w:tblCellMar>
-    </w:tblPr>
-  </w:style>
-  <w:style w:type="table" w:styleId="Tablabsica1">
-    <w:name w:val="Table Simple 1"/>
-    <w:basedOn w:val="Tablanormal"/>
-    <w:rsid w:val="00427057"/>
-    <w:pPr>
-      <w:widowControl w:val="0"/>
-      <w:suppressAutoHyphens/>
-    </w:pPr>
-    <w:tblPr>
-      <w:tblInd w:w="0" w:type="dxa"/>
-      <w:tblBorders>
-        <w:top w:val="single" w:sz="12" w:space="0" w:color="008000"/>
-        <w:bottom w:val="single" w:sz="12" w:space="0" w:color="008000"/>
-      </w:tblBorders>
-      <w:tblCellMar>
-        <w:top w:w="0" w:type="dxa"/>
-        <w:left w:w="108" w:type="dxa"/>
-        <w:bottom w:w="0" w:type="dxa"/>
-        <w:right w:w="108" w:type="dxa"/>
-      </w:tblCellMar>
     </w:tblPr>
     <w:tcPr>
       <w:shd w:val="clear" w:color="auto" w:fill="auto"/>

</xml_diff>

<commit_message>
Terminamos la descripcion de casos de uso
</commit_message>
<xml_diff>
--- a/01-requerimientos/Casos de uso/CU0001_-_RegistrarUsuario.docx
+++ b/01-requerimientos/Casos de uso/CU0001_-_RegistrarUsuario.docx
@@ -1,6 +1,6 @@
 
 <file path=word/document.xml><?xml version="1.0" encoding="utf-8"?>
-<w:document xmlns:ve="http://schemas.openxmlformats.org/markup-compatibility/2006" xmlns:o="urn:schemas-microsoft-com:office:office" xmlns:r="http://schemas.openxmlformats.org/officeDocument/2006/relationships" xmlns:m="http://schemas.openxmlformats.org/officeDocument/2006/math" xmlns:v="urn:schemas-microsoft-com:vml" xmlns:wp="http://schemas.openxmlformats.org/drawingml/2006/wordprocessingDrawing" xmlns:w10="urn:schemas-microsoft-com:office:word" xmlns:w="http://schemas.openxmlformats.org/wordprocessingml/2006/main" xmlns:wne="http://schemas.microsoft.com/office/word/2006/wordml">
+<w:document xmlns:wpc="http://schemas.microsoft.com/office/word/2010/wordprocessingCanvas" xmlns:mc="http://schemas.openxmlformats.org/markup-compatibility/2006" xmlns:o="urn:schemas-microsoft-com:office:office" xmlns:r="http://schemas.openxmlformats.org/officeDocument/2006/relationships" xmlns:m="http://schemas.openxmlformats.org/officeDocument/2006/math" xmlns:v="urn:schemas-microsoft-com:vml" xmlns:wp14="http://schemas.microsoft.com/office/word/2010/wordprocessingDrawing" xmlns:wp="http://schemas.openxmlformats.org/drawingml/2006/wordprocessingDrawing" xmlns:w10="urn:schemas-microsoft-com:office:word" xmlns:w="http://schemas.openxmlformats.org/wordprocessingml/2006/main" xmlns:w14="http://schemas.microsoft.com/office/word/2010/wordml" xmlns:wpg="http://schemas.microsoft.com/office/word/2010/wordprocessingGroup" xmlns:wpi="http://schemas.microsoft.com/office/word/2010/wordprocessingInk" xmlns:wne="http://schemas.microsoft.com/office/word/2006/wordml" xmlns:wps="http://schemas.microsoft.com/office/word/2010/wordprocessingShape" mc:Ignorable="w14 wp14">
   <w:background w:color="FFFFFF"/>
   <w:body>
     <w:p>
@@ -34,6 +34,8 @@
         </w:rPr>
         <w:t>CASO DE USO CU0001 –</w:t>
       </w:r>
+      <w:bookmarkStart w:id="0" w:name="_GoBack"/>
+      <w:bookmarkEnd w:id="0"/>
       <w:r>
         <w:rPr>
           <w:rFonts w:ascii="Arial" w:eastAsia="Times New Roman" w:hAnsi="Arial" w:cs="Lucidasans"/>
@@ -86,7 +88,7 @@
           <w:bottom w:w="55" w:type="dxa"/>
           <w:right w:w="55" w:type="dxa"/>
         </w:tblCellMar>
-        <w:tblLook w:val="0000"/>
+        <w:tblLook w:val="0000" w:firstRow="0" w:lastRow="0" w:firstColumn="0" w:lastColumn="0" w:noHBand="0" w:noVBand="0"/>
       </w:tblPr>
       <w:tblGrid>
         <w:gridCol w:w="3420"/>
@@ -185,8 +187,26 @@
                 <w:sz w:val="20"/>
                 <w:szCs w:val="20"/>
               </w:rPr>
-              <w:t xml:space="preserve"> Azcurra</w:t>
-            </w:r>
+              <w:t xml:space="preserve"> </w:t>
+            </w:r>
+            <w:proofErr w:type="spellStart"/>
+            <w:r>
+              <w:rPr>
+                <w:rFonts w:ascii="Arial" w:hAnsi="Arial" w:cs="Lucidasans"/>
+                <w:sz w:val="20"/>
+                <w:szCs w:val="20"/>
+              </w:rPr>
+              <w:t>As</w:t>
+            </w:r>
+            <w:r>
+              <w:rPr>
+                <w:rFonts w:ascii="Arial" w:hAnsi="Arial" w:cs="Lucidasans"/>
+                <w:sz w:val="20"/>
+                <w:szCs w:val="20"/>
+              </w:rPr>
+              <w:t>curra</w:t>
+            </w:r>
+            <w:proofErr w:type="spellEnd"/>
           </w:p>
         </w:tc>
         <w:tc>
@@ -384,7 +404,7 @@
           <w:bottom w:w="55" w:type="dxa"/>
           <w:right w:w="55" w:type="dxa"/>
         </w:tblCellMar>
-        <w:tblLook w:val="0000"/>
+        <w:tblLook w:val="0000" w:firstRow="0" w:lastRow="0" w:firstColumn="0" w:lastColumn="0" w:noHBand="0" w:noVBand="0"/>
       </w:tblPr>
       <w:tblGrid>
         <w:gridCol w:w="9667"/>
@@ -443,7 +463,7 @@
           <w:left w:w="70" w:type="dxa"/>
           <w:right w:w="70" w:type="dxa"/>
         </w:tblCellMar>
-        <w:tblLook w:val="0000"/>
+        <w:tblLook w:val="0000" w:firstRow="0" w:lastRow="0" w:firstColumn="0" w:lastColumn="0" w:noHBand="0" w:noVBand="0"/>
       </w:tblPr>
       <w:tblGrid>
         <w:gridCol w:w="2027"/>
@@ -947,8 +967,34 @@
                 <w:sz w:val="20"/>
                 <w:szCs w:val="20"/>
               </w:rPr>
-              <w:t xml:space="preserve"> Azcurra</w:t>
-            </w:r>
+              <w:t xml:space="preserve"> </w:t>
+            </w:r>
+            <w:proofErr w:type="spellStart"/>
+            <w:r>
+              <w:rPr>
+                <w:rFonts w:ascii="Arial" w:hAnsi="Arial" w:cs="Lucidasans"/>
+                <w:sz w:val="20"/>
+                <w:szCs w:val="20"/>
+              </w:rPr>
+              <w:t>A</w:t>
+            </w:r>
+            <w:r>
+              <w:rPr>
+                <w:rFonts w:ascii="Arial" w:hAnsi="Arial" w:cs="Lucidasans"/>
+                <w:sz w:val="20"/>
+                <w:szCs w:val="20"/>
+              </w:rPr>
+              <w:t>s</w:t>
+            </w:r>
+            <w:r>
+              <w:rPr>
+                <w:rFonts w:ascii="Arial" w:hAnsi="Arial" w:cs="Lucidasans"/>
+                <w:sz w:val="20"/>
+                <w:szCs w:val="20"/>
+              </w:rPr>
+              <w:t>curra</w:t>
+            </w:r>
+            <w:proofErr w:type="spellEnd"/>
           </w:p>
         </w:tc>
       </w:tr>
@@ -1088,7 +1134,7 @@
                 <w:szCs w:val="20"/>
                 <w:lang w:val="es-ES_tradnl" w:eastAsia="ar-SA"/>
               </w:rPr>
-              <w:t>El Sistema ofrece al usuario común y vendedor la posibilidad de registrarse para poder obtener una cuenta y poder acceder al subsistema.</w:t>
+              <w:t>El Sistema ofrece al usuario la posibilidad de registrarse para poder obtener una cuenta y poder acceder al sistema.</w:t>
             </w:r>
           </w:p>
         </w:tc>
@@ -1240,8 +1286,6 @@
               </w:rPr>
               <w:t xml:space="preserve"> representa a una persona que va a poseer las mismas características que un USUARIO, pero además tendrá la capacidad de realizar publicaciones de venta dentro del sistema.</w:t>
             </w:r>
-            <w:bookmarkStart w:id="0" w:name="_GoBack"/>
-            <w:bookmarkEnd w:id="0"/>
           </w:p>
         </w:tc>
       </w:tr>
@@ -1406,6 +1450,26 @@
                 <w:lang w:val="es-ES_tradnl"/>
               </w:rPr>
               <w:t>caracteres.</w:t>
+            </w:r>
+          </w:p>
+          <w:p>
+            <w:pPr>
+              <w:snapToGrid w:val="0"/>
+              <w:rPr>
+                <w:rFonts w:ascii="Arial" w:hAnsi="Arial" w:cs="Tahoma"/>
+                <w:sz w:val="20"/>
+                <w:szCs w:val="20"/>
+                <w:lang w:val="es-ES_tradnl"/>
+              </w:rPr>
+            </w:pPr>
+            <w:r>
+              <w:rPr>
+                <w:rFonts w:ascii="Arial" w:hAnsi="Arial" w:cs="Tahoma"/>
+                <w:sz w:val="20"/>
+                <w:szCs w:val="20"/>
+                <w:lang w:val="es-ES_tradnl"/>
+              </w:rPr>
+              <w:t>Los usuarios de tipo Administrador ya vienen definidos con el sistema, por lo que no es posible crear un usuario de tipo Administrador.</w:t>
             </w:r>
           </w:p>
         </w:tc>
@@ -1438,7 +1502,7 @@
           <w:bottom w:w="55" w:type="dxa"/>
           <w:right w:w="55" w:type="dxa"/>
         </w:tblCellMar>
-        <w:tblLook w:val="0000"/>
+        <w:tblLook w:val="0000" w:firstRow="0" w:lastRow="0" w:firstColumn="0" w:lastColumn="0" w:noHBand="0" w:noVBand="0"/>
       </w:tblPr>
       <w:tblGrid>
         <w:gridCol w:w="9667"/>
@@ -1493,7 +1557,7 @@
         <w:tblStyle w:val="Tablaconcuadrcula"/>
         <w:tblW w:w="0" w:type="auto"/>
         <w:tblLayout w:type="fixed"/>
-        <w:tblLook w:val="0000"/>
+        <w:tblLook w:val="0000" w:firstRow="0" w:lastRow="0" w:firstColumn="0" w:lastColumn="0" w:noHBand="0" w:noVBand="0"/>
       </w:tblPr>
       <w:tblGrid>
         <w:gridCol w:w="1526"/>
@@ -1852,7 +1916,16 @@
                 <w:szCs w:val="20"/>
                 <w:lang w:val="es-ES_tradnl" w:eastAsia="ar-SA"/>
               </w:rPr>
-              <w:t xml:space="preserve">El sistema verifica que los datos estén correctos y envía un mail de autentificación y avisa al usuario. (ver </w:t>
+              <w:t>El sistema verifica que los datos estén correctos y envía un mail de autentificación y</w:t>
+            </w:r>
+            <w:r>
+              <w:rPr>
+                <w:rFonts w:ascii="Arial" w:eastAsia="Times New Roman" w:hAnsi="Arial"/>
+                <w:sz w:val="20"/>
+                <w:szCs w:val="20"/>
+                <w:lang w:val="es-ES_tradnl" w:eastAsia="ar-SA"/>
+              </w:rPr>
+              <w:t xml:space="preserve"> avisa al usuario. (ver </w:t>
             </w:r>
             <w:proofErr w:type="spellStart"/>
             <w:r>
@@ -1862,7 +1935,7 @@
                 <w:szCs w:val="20"/>
                 <w:lang w:val="es-ES_tradnl" w:eastAsia="ar-SA"/>
               </w:rPr>
-              <w:t>subflujo</w:t>
+              <w:t>sf</w:t>
             </w:r>
             <w:proofErr w:type="spellEnd"/>
             <w:r>
@@ -1965,7 +2038,7 @@
                 <w:szCs w:val="20"/>
                 <w:lang w:val="es-ES_tradnl" w:eastAsia="ar-SA"/>
               </w:rPr>
-              <w:t>subflujo</w:t>
+              <w:t>sf</w:t>
             </w:r>
             <w:proofErr w:type="spellEnd"/>
             <w:r>
@@ -2102,7 +2175,7 @@
           <w:bottom w:w="55" w:type="dxa"/>
           <w:right w:w="55" w:type="dxa"/>
         </w:tblCellMar>
-        <w:tblLook w:val="0000"/>
+        <w:tblLook w:val="0000" w:firstRow="0" w:lastRow="0" w:firstColumn="0" w:lastColumn="0" w:noHBand="0" w:noVBand="0"/>
       </w:tblPr>
       <w:tblGrid>
         <w:gridCol w:w="77"/>
@@ -4002,8 +4075,8 @@
     </w:tbl>
     <w:p/>
     <w:sectPr>
-      <w:headerReference w:type="default" r:id="rId7"/>
-      <w:footerReference w:type="default" r:id="rId8"/>
+      <w:headerReference w:type="default" r:id="rId8"/>
+      <w:footerReference w:type="default" r:id="rId9"/>
       <w:footnotePr>
         <w:pos w:val="beneathText"/>
       </w:footnotePr>
@@ -4017,7 +4090,7 @@
 </file>
 
 <file path=word/endnotes.xml><?xml version="1.0" encoding="utf-8"?>
-<w:endnotes xmlns:ve="http://schemas.openxmlformats.org/markup-compatibility/2006" xmlns:o="urn:schemas-microsoft-com:office:office" xmlns:r="http://schemas.openxmlformats.org/officeDocument/2006/relationships" xmlns:m="http://schemas.openxmlformats.org/officeDocument/2006/math" xmlns:v="urn:schemas-microsoft-com:vml" xmlns:wp="http://schemas.openxmlformats.org/drawingml/2006/wordprocessingDrawing" xmlns:w10="urn:schemas-microsoft-com:office:word" xmlns:w="http://schemas.openxmlformats.org/wordprocessingml/2006/main" xmlns:wne="http://schemas.microsoft.com/office/word/2006/wordml">
+<w:endnotes xmlns:wpc="http://schemas.microsoft.com/office/word/2010/wordprocessingCanvas" xmlns:mc="http://schemas.openxmlformats.org/markup-compatibility/2006" xmlns:o="urn:schemas-microsoft-com:office:office" xmlns:r="http://schemas.openxmlformats.org/officeDocument/2006/relationships" xmlns:m="http://schemas.openxmlformats.org/officeDocument/2006/math" xmlns:v="urn:schemas-microsoft-com:vml" xmlns:wp14="http://schemas.microsoft.com/office/word/2010/wordprocessingDrawing" xmlns:wp="http://schemas.openxmlformats.org/drawingml/2006/wordprocessingDrawing" xmlns:w10="urn:schemas-microsoft-com:office:word" xmlns:w="http://schemas.openxmlformats.org/wordprocessingml/2006/main" xmlns:w14="http://schemas.microsoft.com/office/word/2010/wordml" xmlns:wpg="http://schemas.microsoft.com/office/word/2010/wordprocessingGroup" xmlns:wpi="http://schemas.microsoft.com/office/word/2010/wordprocessingInk" xmlns:wne="http://schemas.microsoft.com/office/word/2006/wordml" xmlns:wps="http://schemas.microsoft.com/office/word/2010/wordprocessingShape" mc:Ignorable="w14 wp14">
   <w:endnote w:type="separator" w:id="-1">
     <w:p>
       <w:r>
@@ -4036,7 +4109,7 @@
 </file>
 
 <file path=word/footer1.xml><?xml version="1.0" encoding="utf-8"?>
-<w:ftr xmlns:ve="http://schemas.openxmlformats.org/markup-compatibility/2006" xmlns:o="urn:schemas-microsoft-com:office:office" xmlns:r="http://schemas.openxmlformats.org/officeDocument/2006/relationships" xmlns:m="http://schemas.openxmlformats.org/officeDocument/2006/math" xmlns:v="urn:schemas-microsoft-com:vml" xmlns:wp="http://schemas.openxmlformats.org/drawingml/2006/wordprocessingDrawing" xmlns:w10="urn:schemas-microsoft-com:office:word" xmlns:w="http://schemas.openxmlformats.org/wordprocessingml/2006/main" xmlns:wne="http://schemas.microsoft.com/office/word/2006/wordml">
+<w:ftr xmlns:wpc="http://schemas.microsoft.com/office/word/2010/wordprocessingCanvas" xmlns:mc="http://schemas.openxmlformats.org/markup-compatibility/2006" xmlns:o="urn:schemas-microsoft-com:office:office" xmlns:r="http://schemas.openxmlformats.org/officeDocument/2006/relationships" xmlns:m="http://schemas.openxmlformats.org/officeDocument/2006/math" xmlns:v="urn:schemas-microsoft-com:vml" xmlns:wp14="http://schemas.microsoft.com/office/word/2010/wordprocessingDrawing" xmlns:wp="http://schemas.openxmlformats.org/drawingml/2006/wordprocessingDrawing" xmlns:w10="urn:schemas-microsoft-com:office:word" xmlns:w="http://schemas.openxmlformats.org/wordprocessingml/2006/main" xmlns:w14="http://schemas.microsoft.com/office/word/2010/wordml" xmlns:wpg="http://schemas.microsoft.com/office/word/2010/wordprocessingGroup" xmlns:wpi="http://schemas.microsoft.com/office/word/2010/wordprocessingInk" xmlns:wne="http://schemas.microsoft.com/office/word/2006/wordml" xmlns:wps="http://schemas.microsoft.com/office/word/2010/wordprocessingShape" mc:Ignorable="w14 wp14">
   <w:p>
     <w:pPr>
       <w:pStyle w:val="Piedepgina"/>
@@ -4109,7 +4182,7 @@
 </file>
 
 <file path=word/footnotes.xml><?xml version="1.0" encoding="utf-8"?>
-<w:footnotes xmlns:ve="http://schemas.openxmlformats.org/markup-compatibility/2006" xmlns:o="urn:schemas-microsoft-com:office:office" xmlns:r="http://schemas.openxmlformats.org/officeDocument/2006/relationships" xmlns:m="http://schemas.openxmlformats.org/officeDocument/2006/math" xmlns:v="urn:schemas-microsoft-com:vml" xmlns:wp="http://schemas.openxmlformats.org/drawingml/2006/wordprocessingDrawing" xmlns:w10="urn:schemas-microsoft-com:office:word" xmlns:w="http://schemas.openxmlformats.org/wordprocessingml/2006/main" xmlns:wne="http://schemas.microsoft.com/office/word/2006/wordml">
+<w:footnotes xmlns:wpc="http://schemas.microsoft.com/office/word/2010/wordprocessingCanvas" xmlns:mc="http://schemas.openxmlformats.org/markup-compatibility/2006" xmlns:o="urn:schemas-microsoft-com:office:office" xmlns:r="http://schemas.openxmlformats.org/officeDocument/2006/relationships" xmlns:m="http://schemas.openxmlformats.org/officeDocument/2006/math" xmlns:v="urn:schemas-microsoft-com:vml" xmlns:wp14="http://schemas.microsoft.com/office/word/2010/wordprocessingDrawing" xmlns:wp="http://schemas.openxmlformats.org/drawingml/2006/wordprocessingDrawing" xmlns:w10="urn:schemas-microsoft-com:office:word" xmlns:w="http://schemas.openxmlformats.org/wordprocessingml/2006/main" xmlns:w14="http://schemas.microsoft.com/office/word/2010/wordml" xmlns:wpg="http://schemas.microsoft.com/office/word/2010/wordprocessingGroup" xmlns:wpi="http://schemas.microsoft.com/office/word/2010/wordprocessingInk" xmlns:wne="http://schemas.microsoft.com/office/word/2006/wordml" xmlns:wps="http://schemas.microsoft.com/office/word/2010/wordprocessingShape" mc:Ignorable="w14 wp14">
   <w:footnote w:type="separator" w:id="-1">
     <w:p>
       <w:r>
@@ -4128,7 +4201,7 @@
 </file>
 
 <file path=word/header1.xml><?xml version="1.0" encoding="utf-8"?>
-<w:hdr xmlns:ve="http://schemas.openxmlformats.org/markup-compatibility/2006" xmlns:o="urn:schemas-microsoft-com:office:office" xmlns:r="http://schemas.openxmlformats.org/officeDocument/2006/relationships" xmlns:m="http://schemas.openxmlformats.org/officeDocument/2006/math" xmlns:v="urn:schemas-microsoft-com:vml" xmlns:wp="http://schemas.openxmlformats.org/drawingml/2006/wordprocessingDrawing" xmlns:w10="urn:schemas-microsoft-com:office:word" xmlns:w="http://schemas.openxmlformats.org/wordprocessingml/2006/main" xmlns:wne="http://schemas.microsoft.com/office/word/2006/wordml">
+<w:hdr xmlns:wpc="http://schemas.microsoft.com/office/word/2010/wordprocessingCanvas" xmlns:mc="http://schemas.openxmlformats.org/markup-compatibility/2006" xmlns:o="urn:schemas-microsoft-com:office:office" xmlns:r="http://schemas.openxmlformats.org/officeDocument/2006/relationships" xmlns:m="http://schemas.openxmlformats.org/officeDocument/2006/math" xmlns:v="urn:schemas-microsoft-com:vml" xmlns:wp14="http://schemas.microsoft.com/office/word/2010/wordprocessingDrawing" xmlns:wp="http://schemas.openxmlformats.org/drawingml/2006/wordprocessingDrawing" xmlns:w10="urn:schemas-microsoft-com:office:word" xmlns:w="http://schemas.openxmlformats.org/wordprocessingml/2006/main" xmlns:w14="http://schemas.microsoft.com/office/word/2010/wordml" xmlns:wpg="http://schemas.microsoft.com/office/word/2010/wordprocessingGroup" xmlns:wpi="http://schemas.microsoft.com/office/word/2010/wordprocessingInk" xmlns:wne="http://schemas.microsoft.com/office/word/2006/wordml" xmlns:wps="http://schemas.microsoft.com/office/word/2010/wordprocessingShape" mc:Ignorable="w14 wp14">
   <w:p>
     <w:pPr>
       <w:pStyle w:val="Encabezado"/>
@@ -4145,7 +4218,7 @@
         <w:bottom w:w="55" w:type="dxa"/>
         <w:right w:w="55" w:type="dxa"/>
       </w:tblCellMar>
-      <w:tblLook w:val="0000"/>
+      <w:tblLook w:val="0000" w:firstRow="0" w:lastRow="0" w:firstColumn="0" w:lastColumn="0" w:noHBand="0" w:noVBand="0"/>
     </w:tblPr>
     <w:tblGrid>
       <w:gridCol w:w="3420"/>
@@ -4409,7 +4482,7 @@
 </file>
 
 <file path=word/numbering.xml><?xml version="1.0" encoding="utf-8"?>
-<w:numbering xmlns:ve="http://schemas.openxmlformats.org/markup-compatibility/2006" xmlns:o="urn:schemas-microsoft-com:office:office" xmlns:r="http://schemas.openxmlformats.org/officeDocument/2006/relationships" xmlns:m="http://schemas.openxmlformats.org/officeDocument/2006/math" xmlns:v="urn:schemas-microsoft-com:vml" xmlns:wp="http://schemas.openxmlformats.org/drawingml/2006/wordprocessingDrawing" xmlns:w10="urn:schemas-microsoft-com:office:word" xmlns:w="http://schemas.openxmlformats.org/wordprocessingml/2006/main" xmlns:wne="http://schemas.microsoft.com/office/word/2006/wordml">
+<w:numbering xmlns:wpc="http://schemas.microsoft.com/office/word/2010/wordprocessingCanvas" xmlns:mc="http://schemas.openxmlformats.org/markup-compatibility/2006" xmlns:o="urn:schemas-microsoft-com:office:office" xmlns:r="http://schemas.openxmlformats.org/officeDocument/2006/relationships" xmlns:m="http://schemas.openxmlformats.org/officeDocument/2006/math" xmlns:v="urn:schemas-microsoft-com:vml" xmlns:wp14="http://schemas.microsoft.com/office/word/2010/wordprocessingDrawing" xmlns:wp="http://schemas.openxmlformats.org/drawingml/2006/wordprocessingDrawing" xmlns:w10="urn:schemas-microsoft-com:office:word" xmlns:w="http://schemas.openxmlformats.org/wordprocessingml/2006/main" xmlns:w14="http://schemas.microsoft.com/office/word/2010/wordml" xmlns:wpg="http://schemas.microsoft.com/office/word/2010/wordprocessingGroup" xmlns:wpi="http://schemas.microsoft.com/office/word/2010/wordprocessingInk" xmlns:wne="http://schemas.microsoft.com/office/word/2006/wordml" xmlns:wps="http://schemas.microsoft.com/office/word/2010/wordprocessingShape" mc:Ignorable="w14 wp14">
   <w:abstractNum w:abstractNumId="0">
     <w:nsid w:val="00000001"/>
     <w:multiLevelType w:val="multilevel"/>
@@ -4540,7 +4613,7 @@
 </file>
 
 <file path=word/styles.xml><?xml version="1.0" encoding="utf-8"?>
-<w:styles xmlns:r="http://schemas.openxmlformats.org/officeDocument/2006/relationships" xmlns:w="http://schemas.openxmlformats.org/wordprocessingml/2006/main">
+<w:styles xmlns:mc="http://schemas.openxmlformats.org/markup-compatibility/2006" xmlns:r="http://schemas.openxmlformats.org/officeDocument/2006/relationships" xmlns:w="http://schemas.openxmlformats.org/wordprocessingml/2006/main" xmlns:w14="http://schemas.microsoft.com/office/word/2010/wordml" mc:Ignorable="w14">
   <w:docDefaults>
     <w:rPrDefault>
       <w:rPr>
@@ -4759,7 +4832,6 @@
     <w:uiPriority w:val="99"/>
     <w:semiHidden/>
     <w:unhideWhenUsed/>
-    <w:qFormat/>
     <w:tblPr>
       <w:tblInd w:w="0" w:type="dxa"/>
       <w:tblCellMar>

</xml_diff>